<commit_message>
Manuscript edits and associated analysis changes
Manuscript draft updated with E.F. coments. Re-wrote discussion section. Updated figures and tables to reflect updated Bayesian analysis with JAGS. Truncated JAGS model priors to prevent slicer errors during model fitting.
</commit_message>
<xml_diff>
--- a/Manuscript/Ch 5. Paka Growth V4.4.docx
+++ b/Manuscript/Ch 5. Paka Growth V4.4.docx
@@ -3141,6 +3141,7 @@
       <w:commentRangeStart w:id="102"/>
       <w:commentRangeStart w:id="103"/>
       <w:commentRangeStart w:id="104"/>
+      <w:commentRangeStart w:id="105"/>
       <w:r>
         <w:rPr>
           <w:rFonts w:ascii="Times New Roman" w:hAnsi="Times New Roman" w:cs="Times New Roman"/>
@@ -3176,6 +3177,13 @@
         </w:rPr>
         <w:commentReference w:id="104"/>
       </w:r>
+      <w:commentRangeEnd w:id="105"/>
+      <w:r>
+        <w:rPr>
+          <w:rStyle w:val="CommentReference"/>
+        </w:rPr>
+        <w:commentReference w:id="105"/>
+      </w:r>
       <w:r>
         <w:rPr>
           <w:rFonts w:ascii="Times New Roman" w:hAnsi="Times New Roman" w:cs="Times New Roman"/>
@@ -3184,7 +3192,7 @@
         </w:rPr>
         <w:t xml:space="preserve">recorded </w:t>
       </w:r>
-      <w:ins w:id="105" w:author="ecf" w:date="2018-12-03T14:57:00Z">
+      <w:ins w:id="106" w:author="ecf" w:date="2018-12-03T14:57:00Z">
         <w:r>
           <w:rPr>
             <w:rFonts w:ascii="Times New Roman" w:hAnsi="Times New Roman" w:cs="Times New Roman"/>
@@ -3202,7 +3210,7 @@
         </w:rPr>
         <w:t xml:space="preserve"> 431 unique individuals for a recapture rate of 10.3%</w:t>
       </w:r>
-      <w:ins w:id="106" w:author="ecf" w:date="2018-12-03T14:57:00Z">
+      <w:ins w:id="107" w:author="ecf" w:date="2018-12-03T14:57:00Z">
         <w:r>
           <w:rPr>
             <w:rFonts w:ascii="Times New Roman" w:hAnsi="Times New Roman" w:cs="Times New Roman"/>
@@ -3220,7 +3228,7 @@
         </w:rPr>
         <w:t xml:space="preserve">. </w:t>
       </w:r>
-      <w:ins w:id="107" w:author="Stephen Scherrer" w:date="2018-09-14T12:01:00Z">
+      <w:ins w:id="108" w:author="Stephen Scherrer" w:date="2018-09-14T12:01:00Z">
         <w:r>
           <w:rPr>
             <w:rFonts w:ascii="Times New Roman" w:hAnsi="Times New Roman" w:cs="Times New Roman"/>
@@ -3304,8 +3312,8 @@
         </w:rPr>
         <w:t xml:space="preserve">Individuals recaptured by OTP personnel were outfitted with an additional tag following procedures similar to their initial capture. </w:t>
       </w:r>
-      <w:commentRangeStart w:id="108"/>
       <w:commentRangeStart w:id="109"/>
+      <w:commentRangeStart w:id="110"/>
       <w:r>
         <w:rPr>
           <w:rFonts w:ascii="Times New Roman" w:hAnsi="Times New Roman" w:cs="Times New Roman"/>
@@ -3314,19 +3322,19 @@
         </w:rPr>
         <w:t>For each individual, the location of capture (DAR statistical reporting grid), length at tagging, and date of capture were recorded.</w:t>
       </w:r>
-      <w:commentRangeEnd w:id="108"/>
+      <w:commentRangeEnd w:id="109"/>
       <w:r>
         <w:rPr>
           <w:rStyle w:val="CommentReference"/>
         </w:rPr>
-        <w:commentReference w:id="108"/>
-      </w:r>
-      <w:commentRangeEnd w:id="109"/>
+        <w:commentReference w:id="109"/>
+      </w:r>
+      <w:commentRangeEnd w:id="110"/>
       <w:r>
         <w:rPr>
           <w:rStyle w:val="CommentReference"/>
         </w:rPr>
-        <w:commentReference w:id="109"/>
+        <w:commentReference w:id="110"/>
       </w:r>
       <w:r>
         <w:rPr>
@@ -3336,7 +3344,7 @@
         </w:rPr>
         <w:t xml:space="preserve"> Local commercial and recreational fishers were made aware of the program through fliers distributed at the local fish markets, to fish dealers, at fishing supply outlets, and posted at small boat harbors. Fishers were incentivized to report the location, depth, fork length, and date that tagged fish were landed with a $10 reward. </w:t>
       </w:r>
-      <w:del w:id="110" w:author="Stephen Scherrer" w:date="2018-09-14T12:01:00Z">
+      <w:del w:id="111" w:author="Stephen Scherrer" w:date="2018-09-14T12:01:00Z">
         <w:r>
           <w:rPr>
             <w:rFonts w:ascii="Times New Roman" w:hAnsi="Times New Roman" w:cs="Times New Roman"/>
@@ -3346,7 +3354,7 @@
           <w:delText xml:space="preserve">Recaptures of marked </w:delText>
         </w:r>
       </w:del>
-      <w:del w:id="111" w:author="Stephen Scherrer" w:date="2018-09-14T11:50:00Z">
+      <w:del w:id="112" w:author="Stephen Scherrer" w:date="2018-09-14T11:50:00Z">
         <w:r>
           <w:rPr>
             <w:rFonts w:ascii="Times New Roman" w:hAnsi="Times New Roman" w:cs="Times New Roman"/>
@@ -3357,7 +3365,7 @@
           <w:delText>opakapaka</w:delText>
         </w:r>
       </w:del>
-      <w:del w:id="112" w:author="Stephen Scherrer" w:date="2018-09-14T12:01:00Z">
+      <w:del w:id="113" w:author="Stephen Scherrer" w:date="2018-09-14T12:01:00Z">
         <w:r>
           <w:rPr>
             <w:rFonts w:ascii="Times New Roman" w:hAnsi="Times New Roman" w:cs="Times New Roman"/>
@@ -3447,7 +3455,7 @@
         </w:rPr>
         <w:t>Tagging Data</w:t>
       </w:r>
-      <w:ins w:id="113" w:author="ecf" w:date="2018-12-03T15:19:00Z">
+      <w:ins w:id="114" w:author="ecf" w:date="2018-12-03T15:19:00Z">
         <w:r>
           <w:rPr>
             <w:rFonts w:ascii="Times New Roman" w:hAnsi="Times New Roman" w:cs="Times New Roman"/>
@@ -3519,7 +3527,7 @@
         </w:rPr>
         <w:fldChar w:fldCharType="end"/>
       </w:r>
-      <w:ins w:id="114" w:author="Stephen Scherrer [2]" w:date="2019-02-20T15:14:00Z">
+      <w:ins w:id="115" w:author="Stephen Scherrer [2]" w:date="2019-02-20T15:14:00Z">
         <w:r>
           <w:rPr>
             <w:rFonts w:ascii="Times New Roman" w:hAnsi="Times New Roman" w:cs="Times New Roman"/>
@@ -3537,7 +3545,7 @@
         </w:rPr>
         <w:t xml:space="preserve">the Bayesian statistical software </w:t>
       </w:r>
-      <w:ins w:id="115" w:author="Stephen Scherrer [2]" w:date="2019-02-20T15:14:00Z">
+      <w:ins w:id="116" w:author="Stephen Scherrer [2]" w:date="2019-02-20T15:14:00Z">
         <w:r>
           <w:rPr>
             <w:rFonts w:ascii="Times New Roman" w:hAnsi="Times New Roman" w:cs="Times New Roman"/>
@@ -3547,7 +3555,7 @@
           <w:t xml:space="preserve">JAGS </w:t>
         </w:r>
       </w:ins>
-      <w:ins w:id="116" w:author="Stephen Scherrer [2]" w:date="2019-02-20T15:15:00Z">
+      <w:ins w:id="117" w:author="Stephen Scherrer [2]" w:date="2019-02-20T15:15:00Z">
         <w:r>
           <w:rPr>
             <w:rFonts w:ascii="Times New Roman" w:hAnsi="Times New Roman" w:cs="Times New Roman"/>
@@ -3582,7 +3590,7 @@
         </w:rPr>
         <w:t>(Plummer 2003)</w:t>
       </w:r>
-      <w:ins w:id="117" w:author="Stephen Scherrer [2]" w:date="2019-02-20T15:15:00Z">
+      <w:ins w:id="118" w:author="Stephen Scherrer [2]" w:date="2019-02-20T15:15:00Z">
         <w:r>
           <w:rPr>
             <w:rFonts w:ascii="Times New Roman" w:hAnsi="Times New Roman" w:cs="Times New Roman"/>
@@ -3592,7 +3600,7 @@
           <w:fldChar w:fldCharType="end"/>
         </w:r>
       </w:ins>
-      <w:ins w:id="118" w:author="Stephen Scherrer [2]" w:date="2019-02-20T15:14:00Z">
+      <w:ins w:id="119" w:author="Stephen Scherrer [2]" w:date="2019-02-20T15:14:00Z">
         <w:r>
           <w:rPr>
             <w:rFonts w:ascii="Times New Roman" w:hAnsi="Times New Roman" w:cs="Times New Roman"/>
@@ -3635,7 +3643,7 @@
         </w:rPr>
         <w:t>(Su and Yajima 2012)</w:t>
       </w:r>
-      <w:ins w:id="119" w:author="Stephen Scherrer [2]" w:date="2019-02-20T15:14:00Z">
+      <w:ins w:id="120" w:author="Stephen Scherrer [2]" w:date="2019-02-20T15:14:00Z">
         <w:r>
           <w:rPr>
             <w:rFonts w:ascii="Times New Roman" w:hAnsi="Times New Roman" w:cs="Times New Roman"/>
@@ -3653,7 +3661,7 @@
         </w:rPr>
         <w:t xml:space="preserve">. Fish were removed from the dataset if they were not the </w:t>
       </w:r>
-      <w:ins w:id="120" w:author="ecf" w:date="2018-12-03T15:00:00Z">
+      <w:ins w:id="121" w:author="ecf" w:date="2018-12-03T15:00:00Z">
         <w:r>
           <w:rPr>
             <w:rFonts w:ascii="Times New Roman" w:hAnsi="Times New Roman" w:cs="Times New Roman"/>
@@ -3875,7 +3883,7 @@
         </w:rPr>
         <w:t>Parameter Estimation from Tagging Data</w:t>
       </w:r>
-      <w:ins w:id="121" w:author="ecf" w:date="2018-12-03T15:18:00Z">
+      <w:ins w:id="122" w:author="ecf" w:date="2018-12-03T15:18:00Z">
         <w:r>
           <w:rPr>
             <w:rFonts w:ascii="Times New Roman" w:hAnsi="Times New Roman" w:cs="Times New Roman"/>
@@ -3913,7 +3921,7 @@
         </w:rPr>
         <w:t xml:space="preserve">Growth parameters were estimated for the </w:t>
       </w:r>
-      <w:ins w:id="122" w:author="Stephen Scherrer" w:date="2018-09-14T11:50:00Z">
+      <w:ins w:id="123" w:author="Stephen Scherrer" w:date="2018-09-14T11:50:00Z">
         <w:r>
           <w:rPr>
             <w:rFonts w:ascii="Times New Roman" w:hAnsi="Times New Roman" w:cs="Times New Roman"/>
@@ -3941,7 +3949,7 @@
         </w:rPr>
         <w:t>tagging data following the Bayesian methodology of Zhang et al. (2009)</w:t>
       </w:r>
-      <w:ins w:id="123" w:author="ecf" w:date="2018-12-04T08:55:00Z">
+      <w:ins w:id="124" w:author="ecf" w:date="2018-12-04T08:55:00Z">
         <w:r>
           <w:rPr>
             <w:rFonts w:ascii="Times New Roman" w:hAnsi="Times New Roman" w:cs="Times New Roman"/>
@@ -4446,25 +4454,7 @@
           <w:sz w:val="24"/>
           <w:szCs w:val="24"/>
         </w:rPr>
-        <w:t xml:space="preserve"> is the rel</w:t>
-      </w:r>
-      <w:proofErr w:type="spellStart"/>
-      <w:r>
-        <w:rPr>
-          <w:rFonts w:ascii="Times New Roman" w:hAnsi="Times New Roman" w:cs="Times New Roman"/>
-          <w:sz w:val="24"/>
-          <w:szCs w:val="24"/>
-        </w:rPr>
-        <w:t>ative</w:t>
-      </w:r>
-      <w:proofErr w:type="spellEnd"/>
-      <w:r>
-        <w:rPr>
-          <w:rFonts w:ascii="Times New Roman" w:hAnsi="Times New Roman" w:cs="Times New Roman"/>
-          <w:sz w:val="24"/>
-          <w:szCs w:val="24"/>
-        </w:rPr>
-        <w:t xml:space="preserve"> age of individual </w:t>
+        <w:t xml:space="preserve"> is the relative age of individual </w:t>
       </w:r>
       <w:proofErr w:type="spellStart"/>
       <w:r>
@@ -4688,27 +4678,9 @@
           <w:sz w:val="24"/>
           <w:szCs w:val="24"/>
         </w:rPr>
-        <w:t>. Uninforma</w:t>
-      </w:r>
-      <w:proofErr w:type="spellStart"/>
-      <w:r>
-        <w:rPr>
-          <w:rFonts w:ascii="Times New Roman" w:hAnsi="Times New Roman" w:cs="Times New Roman"/>
-          <w:sz w:val="24"/>
-          <w:szCs w:val="24"/>
-        </w:rPr>
-        <w:t>tive</w:t>
-      </w:r>
-      <w:proofErr w:type="spellEnd"/>
-      <w:r>
-        <w:rPr>
-          <w:rFonts w:ascii="Times New Roman" w:hAnsi="Times New Roman" w:cs="Times New Roman"/>
-          <w:sz w:val="24"/>
-          <w:szCs w:val="24"/>
-        </w:rPr>
-        <w:t xml:space="preserve"> priors were used for all input parameters, </w:t>
-      </w:r>
-      <w:commentRangeStart w:id="124"/>
+        <w:t xml:space="preserve">. Uninformative priors were used for all input parameters, </w:t>
+      </w:r>
+      <w:commentRangeStart w:id="125"/>
       <w:r>
         <w:rPr>
           <w:rFonts w:ascii="Times New Roman" w:hAnsi="Times New Roman" w:cs="Times New Roman"/>
@@ -4717,12 +4689,12 @@
         </w:rPr>
         <w:t xml:space="preserve">using Gaussian, gamma, beta, and uniform distributions following the approach of Zhang </w:t>
       </w:r>
-      <w:commentRangeEnd w:id="124"/>
+      <w:commentRangeEnd w:id="125"/>
       <w:r>
         <w:rPr>
           <w:rStyle w:val="CommentReference"/>
         </w:rPr>
-        <w:commentReference w:id="124"/>
+        <w:commentReference w:id="125"/>
       </w:r>
       <w:r>
         <w:rPr>
@@ -4748,7 +4720,7 @@
         </w:rPr>
         <w:t xml:space="preserve"> code for performing this analysis is </w:t>
       </w:r>
-      <w:ins w:id="125" w:author="Stephen Scherrer" w:date="2018-09-14T12:02:00Z">
+      <w:ins w:id="126" w:author="Stephen Scherrer" w:date="2018-09-14T12:02:00Z">
         <w:r>
           <w:rPr>
             <w:rFonts w:ascii="Times New Roman" w:hAnsi="Times New Roman" w:cs="Times New Roman"/>
@@ -4870,7 +4842,7 @@
         </w:rPr>
         <w:t xml:space="preserve"> code. Model 2 use</w:t>
       </w:r>
-      <w:ins w:id="126" w:author="ecf" w:date="2018-12-04T08:56:00Z">
+      <w:ins w:id="127" w:author="ecf" w:date="2018-12-04T08:56:00Z">
         <w:r>
           <w:rPr>
             <w:rFonts w:ascii="Times New Roman" w:hAnsi="Times New Roman" w:cs="Times New Roman"/>
@@ -4948,7 +4920,7 @@
         </w:rPr>
         <w:t xml:space="preserve"> parameter to vary across individuals. Model 3 use</w:t>
       </w:r>
-      <w:ins w:id="127" w:author="ecf" w:date="2018-12-04T08:56:00Z">
+      <w:ins w:id="128" w:author="ecf" w:date="2018-12-04T08:56:00Z">
         <w:r>
           <w:rPr>
             <w:rFonts w:ascii="Times New Roman" w:hAnsi="Times New Roman" w:cs="Times New Roman"/>
@@ -5026,7 +4998,7 @@
         </w:rPr>
         <w:t xml:space="preserve"> parameter to vary across individuals. Lastly, Model 4 use</w:t>
       </w:r>
-      <w:ins w:id="128" w:author="ecf" w:date="2018-12-04T08:56:00Z">
+      <w:ins w:id="129" w:author="ecf" w:date="2018-12-04T08:56:00Z">
         <w:r>
           <w:rPr>
             <w:rFonts w:ascii="Times New Roman" w:hAnsi="Times New Roman" w:cs="Times New Roman"/>
@@ -5113,7 +5085,7 @@
         </w:rPr>
         <w:t>a</w:t>
       </w:r>
-      <w:ins w:id="129" w:author="ecf" w:date="2018-12-04T08:56:00Z">
+      <w:ins w:id="130" w:author="ecf" w:date="2018-12-04T08:56:00Z">
         <w:r>
           <w:rPr>
             <w:rFonts w:ascii="Times New Roman" w:hAnsi="Times New Roman" w:cs="Times New Roman"/>
@@ -5303,7 +5275,7 @@
         </w:rPr>
         <w:t>term represents a significant improvement over prior methods by modeling growth as a function of age, rather than observed length, allowing growth parameters to be compared</w:t>
       </w:r>
-      <w:ins w:id="130" w:author="Stephen Scherrer" w:date="2018-09-14T12:02:00Z">
+      <w:ins w:id="131" w:author="Stephen Scherrer" w:date="2018-09-14T12:02:00Z">
         <w:r>
           <w:rPr>
             <w:rFonts w:ascii="Times New Roman" w:hAnsi="Times New Roman" w:cs="Times New Roman"/>
@@ -5682,25 +5654,7 @@
           <w:sz w:val="24"/>
           <w:szCs w:val="24"/>
         </w:rPr>
-        <w:t xml:space="preserve"> for each of the Models 1-4. If the coefficient of variation for the parameter was relatively stable wheth</w:t>
-      </w:r>
-      <w:proofErr w:type="spellStart"/>
-      <w:r>
-        <w:rPr>
-          <w:rFonts w:ascii="Times New Roman" w:hAnsi="Times New Roman" w:cs="Times New Roman"/>
-          <w:sz w:val="24"/>
-          <w:szCs w:val="24"/>
-        </w:rPr>
-        <w:t>er</w:t>
-      </w:r>
-      <w:proofErr w:type="spellEnd"/>
-      <w:r>
-        <w:rPr>
-          <w:rFonts w:ascii="Times New Roman" w:hAnsi="Times New Roman" w:cs="Times New Roman"/>
-          <w:sz w:val="24"/>
-          <w:szCs w:val="24"/>
-        </w:rPr>
-        <w:t xml:space="preserve"> the parameter was allowed to be variable across individuals or fixed for the population, then it might be inferred that treating this parameter on an individual basis is not warranted. If the coefficient of variation for the parameter increased when the parameter distribution was fixed for the entire population, then it might be inferred that treating this parameter on an individual basis is necessary.</w:t>
+        <w:t xml:space="preserve"> for each of the Models 1-4. If the coefficient of variation for the parameter was relatively stable whether the parameter was allowed to be variable across individuals or fixed for the population, then it might be inferred that treating this parameter on an individual basis is not warranted. If the coefficient of variation for the parameter increased when the parameter distribution was fixed for the entire population, then it might be inferred that treating this parameter on an individual basis is necessary.</w:t>
       </w:r>
     </w:p>
     <w:p>
@@ -5723,7 +5677,7 @@
           <w:szCs w:val="24"/>
         </w:rPr>
       </w:pPr>
-      <w:ins w:id="131" w:author="ecf" w:date="2018-12-03T15:20:00Z">
+      <w:ins w:id="132" w:author="ecf" w:date="2018-12-03T15:20:00Z">
         <w:r>
           <w:rPr>
             <w:rFonts w:ascii="Times New Roman" w:hAnsi="Times New Roman" w:cs="Times New Roman"/>
@@ -6527,7 +6481,7 @@
         </w:rPr>
         <w:t xml:space="preserve">s </w:t>
       </w:r>
-      <w:ins w:id="132" w:author="ecf" w:date="2018-12-04T08:58:00Z">
+      <w:ins w:id="133" w:author="ecf" w:date="2018-12-04T08:58:00Z">
         <w:r>
           <w:rPr>
             <w:rFonts w:ascii="Times New Roman" w:hAnsi="Times New Roman" w:cs="Times New Roman"/>
@@ -6563,7 +6517,7 @@
         </w:rPr>
         <w:t>and is treated</w:t>
       </w:r>
-      <w:ins w:id="133" w:author="Stephen Scherrer" w:date="2018-09-14T12:03:00Z">
+      <w:ins w:id="134" w:author="Stephen Scherrer" w:date="2018-09-14T12:03:00Z">
         <w:r>
           <w:rPr>
             <w:rFonts w:ascii="Times New Roman" w:hAnsi="Times New Roman" w:cs="Times New Roman"/>
@@ -6581,7 +6535,7 @@
         </w:rPr>
         <w:t xml:space="preserve"> random effect with a lognormal distribu</w:t>
       </w:r>
-      <w:commentRangeStart w:id="134"/>
+      <w:commentRangeStart w:id="135"/>
       <w:r>
         <w:rPr>
           <w:rFonts w:ascii="Times New Roman" w:hAnsi="Times New Roman" w:cs="Times New Roman"/>
@@ -6664,7 +6618,7 @@
           </m:sub>
           <m:sup>
             <m:r>
-              <w:ins w:id="135" w:author="ecf" w:date="2018-12-04T08:58:00Z">
+              <w:ins w:id="136" w:author="ecf" w:date="2018-12-04T08:58:00Z">
                 <w:rPr>
                   <w:rFonts w:ascii="Cambria Math" w:hAnsi="Cambria Math" w:cs="Times New Roman"/>
                   <w:sz w:val="24"/>
@@ -6692,12 +6646,12 @@
         </w:rPr>
         <w:t>.</w:t>
       </w:r>
-      <w:commentRangeEnd w:id="134"/>
+      <w:commentRangeEnd w:id="135"/>
       <w:r>
         <w:rPr>
           <w:rStyle w:val="CommentReference"/>
         </w:rPr>
-        <w:commentReference w:id="134"/>
+        <w:commentReference w:id="135"/>
       </w:r>
       <w:r>
         <w:rPr>
@@ -6783,7 +6737,7 @@
         </w:rPr>
         <w:t xml:space="preserve">. A detailed description of this process is described </w:t>
       </w:r>
-      <w:ins w:id="136" w:author="Stephen Scherrer" w:date="2018-09-14T12:03:00Z">
+      <w:ins w:id="137" w:author="Stephen Scherrer" w:date="2018-09-14T12:03:00Z">
         <w:r>
           <w:rPr>
             <w:rFonts w:ascii="Times New Roman" w:hAnsi="Times New Roman" w:cs="Times New Roman"/>
@@ -6819,7 +6773,7 @@
         </w:rPr>
         <w:t xml:space="preserve"> et. al.</w:t>
       </w:r>
-      <w:ins w:id="137" w:author="Stephen Scherrer" w:date="2018-09-14T12:03:00Z">
+      <w:ins w:id="138" w:author="Stephen Scherrer" w:date="2018-09-14T12:03:00Z">
         <w:r>
           <w:rPr>
             <w:rFonts w:ascii="Times New Roman" w:hAnsi="Times New Roman" w:cs="Times New Roman"/>
@@ -6837,7 +6791,7 @@
         </w:rPr>
         <w:t>2002</w:t>
       </w:r>
-      <w:ins w:id="138" w:author="Stephen Scherrer" w:date="2018-09-14T12:03:00Z">
+      <w:ins w:id="139" w:author="Stephen Scherrer" w:date="2018-09-14T12:03:00Z">
         <w:r>
           <w:rPr>
             <w:rFonts w:ascii="Times New Roman" w:hAnsi="Times New Roman" w:cs="Times New Roman"/>
@@ -7422,7 +7376,7 @@
         <m:sSubSup>
           <m:sSubSupPr>
             <m:ctrlPr>
-              <w:ins w:id="139" w:author="ecf" w:date="2018-12-04T08:59:00Z">
+              <w:ins w:id="140" w:author="ecf" w:date="2018-12-04T08:59:00Z">
                 <w:rPr>
                   <w:rFonts w:ascii="Cambria Math" w:hAnsi="Cambria Math" w:cs="Times New Roman"/>
                   <w:i/>
@@ -7434,7 +7388,7 @@
           </m:sSubSupPr>
           <m:e>
             <m:r>
-              <w:ins w:id="140" w:author="ecf" w:date="2018-12-04T08:59:00Z">
+              <w:ins w:id="141" w:author="ecf" w:date="2018-12-04T08:59:00Z">
                 <w:rPr>
                   <w:rFonts w:ascii="Cambria Math" w:hAnsi="Cambria Math" w:cs="Times New Roman"/>
                   <w:sz w:val="24"/>
@@ -7446,7 +7400,7 @@
           </m:e>
           <m:sub>
             <m:r>
-              <w:ins w:id="141" w:author="ecf" w:date="2018-12-04T08:59:00Z">
+              <w:ins w:id="142" w:author="ecf" w:date="2018-12-04T08:59:00Z">
                 <w:rPr>
                   <w:rFonts w:ascii="Cambria Math" w:hAnsi="Cambria Math" w:cs="Times New Roman"/>
                   <w:sz w:val="24"/>
@@ -7458,7 +7412,7 @@
           </m:sub>
           <m:sup>
             <m:r>
-              <w:ins w:id="142" w:author="ecf" w:date="2018-12-04T08:59:00Z">
+              <w:ins w:id="143" w:author="ecf" w:date="2018-12-04T08:59:00Z">
                 <w:rPr>
                   <w:rFonts w:ascii="Cambria Math" w:hAnsi="Cambria Math" w:cs="Times New Roman"/>
                   <w:sz w:val="24"/>
@@ -7467,10 +7421,10 @@
                 <m:t>2</m:t>
               </w:ins>
             </m:r>
-            <w:commentRangeStart w:id="143"/>
-            <w:commentRangeEnd w:id="143"/>
+            <w:commentRangeStart w:id="144"/>
+            <w:commentRangeEnd w:id="144"/>
             <m:r>
-              <w:ins w:id="144" w:author="ecf" w:date="2018-12-04T08:59:00Z">
+              <w:ins w:id="145" w:author="ecf" w:date="2018-12-04T08:59:00Z">
                 <m:rPr>
                   <m:sty m:val="p"/>
                 </m:rPr>
@@ -7478,7 +7432,7 @@
                   <w:rStyle w:val="CommentReference"/>
                   <w:rFonts w:ascii="Cambria Math" w:hAnsi="Cambria Math"/>
                 </w:rPr>
-                <w:commentReference w:id="143"/>
+                <w:commentReference w:id="144"/>
               </w:ins>
             </m:r>
           </m:sup>
@@ -7486,7 +7440,7 @@
         <m:sSub>
           <m:sSubPr>
             <m:ctrlPr>
-              <w:del w:id="145" w:author="ecf" w:date="2018-12-04T08:59:00Z">
+              <w:del w:id="146" w:author="ecf" w:date="2018-12-04T08:59:00Z">
                 <w:rPr>
                   <w:rFonts w:ascii="Cambria Math" w:hAnsi="Cambria Math" w:cs="Times New Roman"/>
                   <w:i/>
@@ -7498,7 +7452,7 @@
           </m:sSubPr>
           <m:e>
             <m:r>
-              <w:del w:id="146" w:author="ecf" w:date="2018-12-04T08:59:00Z">
+              <w:del w:id="147" w:author="ecf" w:date="2018-12-04T08:59:00Z">
                 <w:rPr>
                   <w:rFonts w:ascii="Cambria Math" w:hAnsi="Cambria Math" w:cs="Times New Roman"/>
                   <w:sz w:val="24"/>
@@ -7512,7 +7466,7 @@
             <m:func>
               <m:funcPr>
                 <m:ctrlPr>
-                  <w:del w:id="147" w:author="ecf" w:date="2018-12-04T08:59:00Z">
+                  <w:del w:id="148" w:author="ecf" w:date="2018-12-04T08:59:00Z">
                     <w:rPr>
                       <w:rFonts w:ascii="Cambria Math" w:hAnsi="Cambria Math" w:cs="Times New Roman"/>
                       <w:i/>
@@ -7524,7 +7478,7 @@
               </m:funcPr>
               <m:fName>
                 <m:r>
-                  <w:del w:id="148" w:author="ecf" w:date="2018-12-04T08:59:00Z">
+                  <w:del w:id="149" w:author="ecf" w:date="2018-12-04T08:59:00Z">
                     <m:rPr>
                       <m:sty m:val="p"/>
                     </m:rPr>
@@ -7539,7 +7493,7 @@
               </m:fName>
               <m:e>
                 <m:r>
-                  <w:del w:id="149" w:author="ecf" w:date="2018-12-04T08:59:00Z">
+                  <w:del w:id="150" w:author="ecf" w:date="2018-12-04T08:59:00Z">
                     <w:rPr>
                       <w:rFonts w:ascii="Cambria Math" w:hAnsi="Cambria Math" w:cs="Times New Roman"/>
                       <w:sz w:val="24"/>
@@ -7700,7 +7654,7 @@
         </w:rPr>
         <w:t xml:space="preserve">Datasets previously used to estimate regional growth for </w:t>
       </w:r>
-      <w:ins w:id="150" w:author="Stephen Scherrer" w:date="2018-09-14T11:50:00Z">
+      <w:ins w:id="151" w:author="Stephen Scherrer" w:date="2018-09-14T11:50:00Z">
         <w:r>
           <w:rPr>
             <w:rFonts w:ascii="Times New Roman" w:hAnsi="Times New Roman" w:cs="Times New Roman"/>
@@ -7728,7 +7682,7 @@
         </w:rPr>
         <w:t xml:space="preserve">in the Main and Northwestern Hawaiian Islands </w:t>
       </w:r>
-      <w:ins w:id="151" w:author="ecf" w:date="2018-12-04T09:00:00Z">
+      <w:ins w:id="152" w:author="ecf" w:date="2018-12-04T09:00:00Z">
         <w:r>
           <w:rPr>
             <w:rFonts w:ascii="Times New Roman" w:hAnsi="Times New Roman" w:cs="Times New Roman"/>
@@ -7782,7 +7736,7 @@
         </w:rPr>
         <w:t xml:space="preserve">, </w:t>
       </w:r>
-      <w:ins w:id="152" w:author="Stephen Scherrer" w:date="2018-09-14T12:03:00Z">
+      <w:ins w:id="153" w:author="Stephen Scherrer" w:date="2018-09-14T12:03:00Z">
         <w:r>
           <w:rPr>
             <w:rFonts w:ascii="Times New Roman" w:hAnsi="Times New Roman" w:cs="Times New Roman"/>
@@ -7833,7 +7787,7 @@
           <w:szCs w:val="24"/>
         </w:rPr>
       </w:pPr>
-      <w:ins w:id="153" w:author="ecf" w:date="2018-12-04T09:00:00Z">
+      <w:ins w:id="154" w:author="ecf" w:date="2018-12-04T09:00:00Z">
         <w:r>
           <w:rPr>
             <w:rFonts w:ascii="Times New Roman" w:hAnsi="Times New Roman" w:cs="Times New Roman"/>
@@ -7874,7 +7828,7 @@
         <w:tab/>
         <w:t xml:space="preserve">Length frequency data consisted of the size distributions of juvenile </w:t>
       </w:r>
-      <w:ins w:id="154" w:author="Stephen Scherrer" w:date="2018-09-14T11:50:00Z">
+      <w:ins w:id="155" w:author="Stephen Scherrer" w:date="2018-09-14T11:50:00Z">
         <w:r>
           <w:rPr>
             <w:rFonts w:ascii="Times New Roman" w:hAnsi="Times New Roman" w:cs="Times New Roman"/>
@@ -7911,7 +7865,7 @@
         </w:rPr>
         <w:t xml:space="preserve"> of a given fork length captured during each mo</w:t>
       </w:r>
-      <w:ins w:id="155" w:author="Stephen Scherrer" w:date="2018-09-14T12:04:00Z">
+      <w:ins w:id="156" w:author="Stephen Scherrer" w:date="2018-09-14T12:04:00Z">
         <w:r>
           <w:rPr>
             <w:rFonts w:ascii="Times New Roman" w:hAnsi="Times New Roman" w:cs="Times New Roman"/>
@@ -7929,7 +7883,7 @@
         </w:rPr>
         <w:t xml:space="preserve">th of sampling was determined by overlaying a series of evenly spaced horizontal lines across the Y-axis of each histogram corresponding to the addition of a single fish. Using this method to </w:t>
       </w:r>
-      <w:ins w:id="156" w:author="Stephen Scherrer" w:date="2018-09-14T12:04:00Z">
+      <w:ins w:id="157" w:author="Stephen Scherrer" w:date="2018-09-14T12:04:00Z">
         <w:r>
           <w:rPr>
             <w:rFonts w:ascii="Times New Roman" w:hAnsi="Times New Roman" w:cs="Times New Roman"/>
@@ -7955,7 +7909,7 @@
         </w:rPr>
         <w:t>monthly length frequency data resulted in a total count of 1,048</w:t>
       </w:r>
-      <w:ins w:id="157" w:author="Stephen Scherrer" w:date="2018-09-14T12:05:00Z">
+      <w:ins w:id="158" w:author="Stephen Scherrer" w:date="2018-09-14T12:05:00Z">
         <w:r>
           <w:rPr>
             <w:rFonts w:ascii="Times New Roman" w:hAnsi="Times New Roman" w:cs="Times New Roman"/>
@@ -7973,7 +7927,7 @@
         </w:rPr>
         <w:t xml:space="preserve"> individuals while in the original study report</w:t>
       </w:r>
-      <w:ins w:id="158" w:author="Stephen Scherrer" w:date="2018-09-14T12:05:00Z">
+      <w:ins w:id="159" w:author="Stephen Scherrer" w:date="2018-09-14T12:05:00Z">
         <w:r>
           <w:rPr>
             <w:rFonts w:ascii="Times New Roman" w:hAnsi="Times New Roman" w:cs="Times New Roman"/>
@@ -8059,7 +8013,7 @@
         </w:rPr>
         <w:t xml:space="preserve">The reconstructed length frequency data </w:t>
       </w:r>
-      <w:ins w:id="159" w:author="Stephen Scherrer" w:date="2018-09-14T12:05:00Z">
+      <w:ins w:id="160" w:author="Stephen Scherrer" w:date="2018-09-14T12:05:00Z">
         <w:r>
           <w:rPr>
             <w:rFonts w:ascii="Times New Roman" w:hAnsi="Times New Roman" w:cs="Times New Roman"/>
@@ -8188,7 +8142,7 @@
         </w:rPr>
         <w:t xml:space="preserve"> by constraining the mean of each distribution to the observed mode. A bimodal Gaussian mixture model was fit for the months of October-February, as the original study report</w:t>
       </w:r>
-      <w:ins w:id="160" w:author="Stephen Scherrer" w:date="2018-09-14T12:05:00Z">
+      <w:ins w:id="161" w:author="Stephen Scherrer" w:date="2018-09-14T12:05:00Z">
         <w:r>
           <w:rPr>
             <w:rFonts w:ascii="Times New Roman" w:hAnsi="Times New Roman" w:cs="Times New Roman"/>
@@ -8206,7 +8160,7 @@
         </w:rPr>
         <w:t xml:space="preserve"> two cohorts were present during </w:t>
       </w:r>
-      <w:ins w:id="161" w:author="Stephen Scherrer" w:date="2018-09-14T12:05:00Z">
+      <w:ins w:id="162" w:author="Stephen Scherrer" w:date="2018-09-14T12:05:00Z">
         <w:r>
           <w:rPr>
             <w:rFonts w:ascii="Times New Roman" w:hAnsi="Times New Roman" w:cs="Times New Roman"/>
@@ -9044,25 +8998,7 @@
           <w:sz w:val="24"/>
           <w:szCs w:val="24"/>
         </w:rPr>
-        <w:t xml:space="preserve"> respecti</w:t>
-      </w:r>
-      <w:proofErr w:type="spellStart"/>
-      <w:r>
-        <w:rPr>
-          <w:rFonts w:ascii="Times New Roman" w:hAnsi="Times New Roman" w:cs="Times New Roman"/>
-          <w:sz w:val="24"/>
-          <w:szCs w:val="24"/>
-        </w:rPr>
-        <w:t>vely</w:t>
-      </w:r>
-      <w:proofErr w:type="spellEnd"/>
-      <w:r>
-        <w:rPr>
-          <w:rFonts w:ascii="Times New Roman" w:hAnsi="Times New Roman" w:cs="Times New Roman"/>
-          <w:sz w:val="24"/>
-          <w:szCs w:val="24"/>
-        </w:rPr>
-        <w:t xml:space="preserve">. In contrast to tagging and direct aging components, there is a dearth of information available to estimate the variance component of asymptotic length, </w:t>
+        <w:t xml:space="preserve"> respectively. In contrast to tagging and direct aging components, there is a dearth of information available to estimate the variance component of asymptotic length, </w:t>
       </w:r>
       <m:oMath>
         <m:sSub>
@@ -9114,7 +9050,7 @@
         </w:rPr>
         <w:t xml:space="preserve"> using length frequency methods</w:t>
       </w:r>
-      <w:ins w:id="162" w:author="Stephen Scherrer" w:date="2018-09-14T12:07:00Z">
+      <w:ins w:id="163" w:author="Stephen Scherrer" w:date="2018-09-14T12:07:00Z">
         <w:r>
           <w:rPr>
             <w:rFonts w:ascii="Times New Roman" w:hAnsi="Times New Roman" w:cs="Times New Roman"/>
@@ -10313,7 +10249,7 @@
           <w:szCs w:val="24"/>
         </w:rPr>
       </w:pPr>
-      <w:ins w:id="163" w:author="ecf" w:date="2018-12-04T09:01:00Z">
+      <w:ins w:id="164" w:author="ecf" w:date="2018-12-04T09:01:00Z">
         <w:r>
           <w:rPr>
             <w:rFonts w:ascii="Times New Roman" w:hAnsi="Times New Roman" w:cs="Times New Roman"/>
@@ -10425,7 +10361,7 @@
         </w:rPr>
         <w:t xml:space="preserve"> et al. 2004. Briefly, </w:t>
       </w:r>
-      <w:ins w:id="164" w:author="Stephen Scherrer" w:date="2018-09-14T12:07:00Z">
+      <w:ins w:id="165" w:author="Stephen Scherrer" w:date="2018-09-14T12:07:00Z">
         <w:r>
           <w:rPr>
             <w:rFonts w:ascii="Times New Roman" w:hAnsi="Times New Roman" w:cs="Times New Roman"/>
@@ -10451,7 +10387,7 @@
         </w:rPr>
         <w:t>w</w:t>
       </w:r>
-      <w:ins w:id="165" w:author="Stephen Scherrer" w:date="2018-09-14T12:07:00Z">
+      <w:ins w:id="166" w:author="Stephen Scherrer" w:date="2018-09-14T12:07:00Z">
         <w:r>
           <w:rPr>
             <w:rFonts w:ascii="Times New Roman" w:hAnsi="Times New Roman" w:cs="Times New Roman"/>
@@ -10535,8 +10471,8 @@
               </m:r>
             </m:e>
             <m:sub>
-              <w:commentRangeStart w:id="166"/>
-              <w:commentRangeEnd w:id="166"/>
+              <w:commentRangeStart w:id="167"/>
+              <w:commentRangeEnd w:id="167"/>
               <m:r>
                 <m:rPr>
                   <m:sty m:val="p"/>
@@ -10545,10 +10481,10 @@
                   <w:rStyle w:val="CommentReference"/>
                   <w:rFonts w:ascii="Cambria Math" w:hAnsi="Cambria Math"/>
                 </w:rPr>
-                <w:commentReference w:id="166"/>
+                <w:commentReference w:id="167"/>
               </m:r>
               <m:r>
-                <w:del w:id="167" w:author="ecf" w:date="2018-12-04T09:01:00Z">
+                <w:del w:id="168" w:author="ecf" w:date="2018-12-04T09:01:00Z">
                   <w:rPr>
                     <w:rFonts w:ascii="Cambria Math" w:hAnsi="Cambria Math" w:cs="Times New Roman"/>
                     <w:sz w:val="24"/>
@@ -11402,7 +11338,7 @@
           </m:e>
           <m:sub>
             <m:r>
-              <w:del w:id="168" w:author="ecf" w:date="2018-12-04T09:02:00Z">
+              <w:del w:id="169" w:author="ecf" w:date="2018-12-04T09:02:00Z">
                 <w:rPr>
                   <w:rFonts w:ascii="Cambria Math" w:hAnsi="Cambria Math" w:cs="Times New Roman"/>
                   <w:sz w:val="24"/>
@@ -11411,8 +11347,8 @@
                 <m:t>a</m:t>
               </w:del>
             </m:r>
-            <w:commentRangeStart w:id="169"/>
-            <w:commentRangeEnd w:id="169"/>
+            <w:commentRangeStart w:id="170"/>
+            <w:commentRangeEnd w:id="170"/>
             <m:r>
               <m:rPr>
                 <m:sty m:val="p"/>
@@ -11421,10 +11357,10 @@
                 <w:rStyle w:val="CommentReference"/>
                 <w:rFonts w:ascii="Cambria Math" w:hAnsi="Cambria Math"/>
               </w:rPr>
-              <w:commentReference w:id="169"/>
+              <w:commentReference w:id="170"/>
             </m:r>
             <m:r>
-              <w:del w:id="170" w:author="ecf" w:date="2018-12-04T09:02:00Z">
+              <w:del w:id="171" w:author="ecf" w:date="2018-12-04T09:02:00Z">
                 <w:rPr>
                   <w:rFonts w:ascii="Cambria Math" w:hAnsi="Cambria Math" w:cs="Times New Roman"/>
                   <w:sz w:val="24"/>
@@ -12422,7 +12358,7 @@
         </w:rPr>
         <w:t xml:space="preserve">An appropriate overall objective likelihood function (E13) was then defined from the sum of the negative log-likelihood functions for </w:t>
       </w:r>
-      <w:ins w:id="171" w:author="ecf" w:date="2018-12-04T09:02:00Z">
+      <w:ins w:id="172" w:author="ecf" w:date="2018-12-04T09:02:00Z">
         <w:r>
           <w:rPr>
             <w:rFonts w:ascii="Times New Roman" w:hAnsi="Times New Roman" w:cs="Times New Roman"/>
@@ -12535,7 +12471,7 @@
         <w:spacing w:line="480" w:lineRule="auto"/>
         <w:ind w:firstLine="720"/>
         <w:rPr>
-          <w:del w:id="172" w:author="Stephen Scherrer [2]" w:date="2019-02-15T12:08:00Z"/>
+          <w:del w:id="173" w:author="Stephen Scherrer [2]" w:date="2019-02-15T12:08:00Z"/>
           <w:rFonts w:ascii="Times New Roman" w:hAnsi="Times New Roman" w:cs="Times New Roman"/>
           <w:sz w:val="24"/>
           <w:szCs w:val="24"/>
@@ -12954,7 +12890,7 @@
         <w:spacing w:line="480" w:lineRule="auto"/>
         <w:ind w:firstLine="720"/>
         <w:rPr>
-          <w:ins w:id="173" w:author="Stephen Scherrer [2]" w:date="2019-02-15T12:08:00Z"/>
+          <w:ins w:id="174" w:author="Stephen Scherrer [2]" w:date="2019-02-15T12:08:00Z"/>
           <w:rFonts w:ascii="Times New Roman" w:hAnsi="Times New Roman" w:cs="Times New Roman"/>
           <w:sz w:val="24"/>
           <w:szCs w:val="24"/>
@@ -12995,7 +12931,7 @@
         </w:rPr>
         <w:t>). Two approaches were used to define the scaling constants</w:t>
       </w:r>
-      <w:ins w:id="174" w:author="Stephen Scherrer [2]" w:date="2019-02-15T12:07:00Z">
+      <w:ins w:id="175" w:author="Stephen Scherrer [2]" w:date="2019-02-15T12:07:00Z">
         <w:r>
           <w:rPr>
             <w:rFonts w:ascii="Times New Roman" w:hAnsi="Times New Roman" w:cs="Times New Roman"/>
@@ -13009,7 +12945,7 @@
         <m:d>
           <m:dPr>
             <m:ctrlPr>
-              <w:ins w:id="175" w:author="Stephen Scherrer [2]" w:date="2019-02-18T12:53:00Z">
+              <w:ins w:id="176" w:author="Stephen Scherrer [2]" w:date="2019-02-18T12:53:00Z">
                 <w:rPr>
                   <w:rFonts w:ascii="Cambria Math" w:hAnsi="Cambria Math" w:cs="Times New Roman"/>
                   <w:i/>
@@ -13021,7 +12957,7 @@
           </m:dPr>
           <m:e>
             <m:r>
-              <w:ins w:id="176" w:author="Stephen Scherrer [2]" w:date="2019-02-18T12:53:00Z">
+              <w:ins w:id="177" w:author="Stephen Scherrer [2]" w:date="2019-02-18T12:53:00Z">
                 <w:rPr>
                   <w:rFonts w:ascii="Cambria Math" w:hAnsi="Cambria Math" w:cs="Times New Roman"/>
                   <w:sz w:val="24"/>
@@ -13033,7 +12969,7 @@
           </m:e>
         </m:d>
       </m:oMath>
-      <w:ins w:id="177" w:author="Stephen Scherrer [2]" w:date="2019-02-18T12:53:00Z">
+      <w:ins w:id="178" w:author="Stephen Scherrer [2]" w:date="2019-02-18T12:53:00Z">
         <w:r>
           <w:rPr>
             <w:rFonts w:ascii="Times New Roman" w:hAnsi="Times New Roman" w:cs="Times New Roman"/>
@@ -13043,7 +12979,7 @@
           <w:t xml:space="preserve"> </w:t>
         </w:r>
       </w:ins>
-      <w:ins w:id="178" w:author="Stephen Scherrer [2]" w:date="2019-02-15T12:08:00Z">
+      <w:ins w:id="179" w:author="Stephen Scherrer [2]" w:date="2019-02-15T12:08:00Z">
         <w:r>
           <w:rPr>
             <w:rFonts w:ascii="Times New Roman" w:hAnsi="Times New Roman" w:cs="Times New Roman"/>
@@ -13088,7 +13024,7 @@
         </w:rPr>
         <w:t xml:space="preserve"> for each data source equal to the inverse of the number of observations for the data. The second weighted each data source relative to the number of observations of that particular data set </w:t>
       </w:r>
-      <w:commentRangeStart w:id="179"/>
+      <w:commentRangeStart w:id="180"/>
       <w:r>
         <w:rPr>
           <w:rFonts w:ascii="Times New Roman" w:hAnsi="Times New Roman" w:cs="Times New Roman"/>
@@ -13219,12 +13155,12 @@
         </w:rPr>
         <w:t>)</w:t>
       </w:r>
-      <w:commentRangeEnd w:id="179"/>
+      <w:commentRangeEnd w:id="180"/>
       <w:r>
         <w:rPr>
           <w:rStyle w:val="CommentReference"/>
         </w:rPr>
-        <w:commentReference w:id="179"/>
+        <w:commentReference w:id="180"/>
       </w:r>
       <w:r>
         <w:rPr>
@@ -13253,7 +13189,7 @@
         </w:rPr>
         <w:t>The structure of model 5 fit only tagging data from the OTP study while models 6-11 incorporat</w:t>
       </w:r>
-      <w:ins w:id="180" w:author="ecf" w:date="2018-12-04T09:04:00Z">
+      <w:ins w:id="181" w:author="ecf" w:date="2018-12-04T09:04:00Z">
         <w:r>
           <w:rPr>
             <w:rFonts w:ascii="Times New Roman" w:hAnsi="Times New Roman" w:cs="Times New Roman"/>
@@ -13289,7 +13225,7 @@
         </w:rPr>
         <w:t xml:space="preserve"> coefficients, whether direct aging data sources were considered independently and assigned their own log-likelihood function or if these data sources were pooled and contributed to estimation of a single log-likelihood function. Omission of direct aging data where ages were estimated using counts of otolith annuli was also considered as this method is known to be unreliable for </w:t>
       </w:r>
-      <w:ins w:id="181" w:author="Stephen Scherrer" w:date="2018-09-14T11:50:00Z">
+      <w:ins w:id="182" w:author="Stephen Scherrer" w:date="2018-09-14T11:50:00Z">
         <w:r>
           <w:rPr>
             <w:rFonts w:ascii="Times New Roman" w:hAnsi="Times New Roman" w:cs="Times New Roman"/>
@@ -13308,7 +13244,7 @@
         </w:rPr>
         <w:t xml:space="preserve"> (</w:t>
       </w:r>
-      <w:ins w:id="182" w:author="ecf" w:date="2018-12-04T09:04:00Z">
+      <w:ins w:id="183" w:author="ecf" w:date="2018-12-04T09:04:00Z">
         <w:r>
           <w:rPr>
             <w:rFonts w:ascii="Times New Roman" w:hAnsi="Times New Roman" w:cs="Times New Roman"/>
@@ -13318,7 +13254,7 @@
           <w:t>T</w:t>
         </w:r>
       </w:ins>
-      <w:del w:id="183" w:author="ecf" w:date="2018-12-04T09:04:00Z">
+      <w:del w:id="184" w:author="ecf" w:date="2018-12-04T09:04:00Z">
         <w:r>
           <w:rPr>
             <w:rFonts w:ascii="Times New Roman" w:hAnsi="Times New Roman" w:cs="Times New Roman"/>
@@ -13336,7 +13272,7 @@
         </w:rPr>
         <w:t>able 3</w:t>
       </w:r>
-      <w:ins w:id="184" w:author="ecf" w:date="2018-12-04T09:04:00Z">
+      <w:ins w:id="185" w:author="ecf" w:date="2018-12-04T09:04:00Z">
         <w:r>
           <w:rPr>
             <w:rFonts w:ascii="Times New Roman" w:hAnsi="Times New Roman" w:cs="Times New Roman"/>
@@ -13373,7 +13309,7 @@
         </w:rPr>
         <w:t xml:space="preserve">The six candidate integrative model structures (Models 6-11) were evaluated against one another using the following repeated </w:t>
       </w:r>
-      <w:ins w:id="185" w:author="ecf" w:date="2018-12-04T09:04:00Z">
+      <w:ins w:id="186" w:author="ecf" w:date="2018-12-04T09:04:00Z">
         <w:r>
           <w:rPr>
             <w:rFonts w:ascii="Times New Roman" w:hAnsi="Times New Roman" w:cs="Times New Roman"/>
@@ -13440,7 +13376,7 @@
         </w:rPr>
         <w:t xml:space="preserve"> to determine the combination of model weighting, data pooling, and data sources parameter estimates that consistently best predicted observed growth from tagging data. Each model structure was trained using two-thirds of the tagging data (n = 258) selected at random while the remaining one-third (n = 129) was reserved for evaluating each model’s predictive ability. Model performance was evaluated using </w:t>
       </w:r>
-      <w:ins w:id="186" w:author="Stephen Scherrer [2]" w:date="2019-02-18T12:50:00Z">
+      <w:ins w:id="187" w:author="Stephen Scherrer [2]" w:date="2019-02-18T12:50:00Z">
         <w:r>
           <w:rPr>
             <w:rFonts w:ascii="Times New Roman" w:hAnsi="Times New Roman" w:cs="Times New Roman"/>
@@ -13494,7 +13430,7 @@
       </w:r>
       <m:oMath>
         <m:r>
-          <w:ins w:id="187" w:author="Stephen Scherrer [2]" w:date="2019-02-18T12:50:00Z">
+          <w:ins w:id="188" w:author="Stephen Scherrer [2]" w:date="2019-02-18T12:50:00Z">
             <w:rPr>
               <w:rFonts w:ascii="Cambria Math" w:hAnsi="Cambria Math" w:cs="Times New Roman"/>
               <w:sz w:val="24"/>
@@ -13504,7 +13440,7 @@
           </w:ins>
         </m:r>
         <m:r>
-          <w:del w:id="188" w:author="ecf" w:date="2018-12-04T09:05:00Z">
+          <w:del w:id="189" w:author="ecf" w:date="2018-12-04T09:05:00Z">
             <w:rPr>
               <w:rFonts w:ascii="Cambria Math" w:hAnsi="Cambria Math" w:cs="Times New Roman"/>
               <w:sz w:val="24"/>
@@ -13514,7 +13450,7 @@
           </w:del>
         </m:r>
       </m:oMath>
-      <w:del w:id="189" w:author="ecf" w:date="2018-12-04T09:05:00Z">
+      <w:del w:id="190" w:author="ecf" w:date="2018-12-04T09:05:00Z">
         <w:r>
           <w:rPr>
             <w:rFonts w:ascii="Times New Roman" w:hAnsi="Times New Roman" w:cs="Times New Roman"/>
@@ -13524,8 +13460,8 @@
           <w:delText xml:space="preserve"> </w:delText>
         </w:r>
       </w:del>
-      <w:ins w:id="190" w:author="ecf" w:date="2018-12-04T09:05:00Z">
-        <w:del w:id="191" w:author="Stephen Scherrer [2]" w:date="2019-02-18T12:50:00Z">
+      <w:ins w:id="191" w:author="ecf" w:date="2018-12-04T09:05:00Z">
+        <w:del w:id="192" w:author="Stephen Scherrer [2]" w:date="2019-02-18T12:50:00Z">
           <w:r>
             <w:rPr>
               <w:rFonts w:ascii="Times New Roman" w:hAnsi="Times New Roman" w:cs="Times New Roman"/>
@@ -13536,7 +13472,7 @@
           </w:r>
         </w:del>
       </w:ins>
-      <w:del w:id="192" w:author="Stephen Scherrer [2]" w:date="2019-02-18T12:50:00Z">
+      <w:del w:id="193" w:author="Stephen Scherrer [2]" w:date="2019-02-18T12:50:00Z">
         <w:r>
           <w:rPr>
             <w:rFonts w:ascii="Times New Roman" w:hAnsi="Times New Roman" w:cs="Times New Roman"/>
@@ -13546,8 +13482,8 @@
           <w:delText>parameters</w:delText>
         </w:r>
       </w:del>
-      <w:ins w:id="193" w:author="ecf" w:date="2018-12-04T09:05:00Z">
-        <w:del w:id="194" w:author="Stephen Scherrer [2]" w:date="2019-02-18T12:50:00Z">
+      <w:ins w:id="194" w:author="ecf" w:date="2018-12-04T09:05:00Z">
+        <w:del w:id="195" w:author="Stephen Scherrer [2]" w:date="2019-02-18T12:50:00Z">
           <w:r>
             <w:rPr>
               <w:rFonts w:ascii="Times New Roman" w:hAnsi="Times New Roman" w:cs="Times New Roman"/>
@@ -13576,7 +13512,7 @@
           </w:r>
         </w:del>
       </w:ins>
-      <w:del w:id="195" w:author="Stephen Scherrer [2]" w:date="2019-02-18T12:50:00Z">
+      <w:del w:id="196" w:author="Stephen Scherrer [2]" w:date="2019-02-18T12:50:00Z">
         <w:r>
           <w:rPr>
             <w:rFonts w:ascii="Times New Roman" w:hAnsi="Times New Roman" w:cs="Times New Roman"/>
@@ -14037,7 +13973,7 @@
         <w:lastRenderedPageBreak/>
         <w:t>The preferred model structure was the one whose estimated parameters most frequently produced the smallest variance.</w:t>
       </w:r>
-      <w:ins w:id="196" w:author="Stephen Scherrer" w:date="2018-09-14T12:14:00Z">
+      <w:ins w:id="197" w:author="Stephen Scherrer" w:date="2018-09-14T12:14:00Z">
         <w:r>
           <w:rPr>
             <w:rFonts w:ascii="Times New Roman" w:hAnsi="Times New Roman" w:cs="Times New Roman"/>
@@ -14074,7 +14010,7 @@
         <w:tab/>
         <w:t xml:space="preserve">The integrative model structure that best predicted observed growth most frequently was refit using the entire data set. Two-sided 95% confidence intervals were estimated for each parameter from the results of 10,000 bootstrap iterations. As with tagging data, the procedure for resampling direct aging data was straightforward and involved random sampling with replacement from the dataset to construct pseudo data sets with an equal number of observations as the original data. Bootstrapping length frequency data was slightly more complicated with each study period in the pseudo data resampled from the corresponding period of the </w:t>
       </w:r>
-      <w:ins w:id="197" w:author="Stephen Scherrer" w:date="2018-09-14T12:04:00Z">
+      <w:ins w:id="198" w:author="Stephen Scherrer" w:date="2018-09-14T12:04:00Z">
         <w:r>
           <w:rPr>
             <w:rFonts w:ascii="Times New Roman" w:hAnsi="Times New Roman" w:cs="Times New Roman"/>
@@ -14100,7 +14036,7 @@
         </w:rPr>
         <w:t xml:space="preserve">study data. Each study period in the pseudo dataset contained the same number of observations as in </w:t>
       </w:r>
-      <w:ins w:id="198" w:author="ecf" w:date="2018-12-04T09:05:00Z">
+      <w:ins w:id="199" w:author="ecf" w:date="2018-12-04T09:05:00Z">
         <w:r>
           <w:rPr>
             <w:rFonts w:ascii="Times New Roman" w:hAnsi="Times New Roman" w:cs="Times New Roman"/>
@@ -14118,7 +14054,7 @@
         </w:rPr>
         <w:t xml:space="preserve">corresponding </w:t>
       </w:r>
-      <w:ins w:id="199" w:author="ecf" w:date="2018-12-04T09:06:00Z">
+      <w:ins w:id="200" w:author="ecf" w:date="2018-12-04T09:06:00Z">
         <w:r>
           <w:rPr>
             <w:rFonts w:ascii="Times New Roman" w:hAnsi="Times New Roman" w:cs="Times New Roman"/>
@@ -14136,7 +14072,7 @@
         </w:rPr>
         <w:t xml:space="preserve">period </w:t>
       </w:r>
-      <w:ins w:id="200" w:author="ecf" w:date="2018-12-04T09:05:00Z">
+      <w:ins w:id="201" w:author="ecf" w:date="2018-12-04T09:05:00Z">
         <w:r>
           <w:rPr>
             <w:rFonts w:ascii="Times New Roman" w:hAnsi="Times New Roman" w:cs="Times New Roman"/>
@@ -14199,7 +14135,7 @@
           <w:szCs w:val="24"/>
         </w:rPr>
       </w:pPr>
-      <w:ins w:id="201" w:author="ecf" w:date="2018-12-04T09:06:00Z">
+      <w:ins w:id="202" w:author="ecf" w:date="2018-12-04T09:06:00Z">
         <w:r>
           <w:rPr>
             <w:rFonts w:ascii="Times New Roman" w:hAnsi="Times New Roman" w:cs="Times New Roman"/>
@@ -14228,7 +14164,7 @@
         </w:rPr>
         <w:t>Of the 4,17</w:t>
       </w:r>
-      <w:ins w:id="202" w:author="ecf" w:date="2018-12-04T09:07:00Z">
+      <w:ins w:id="203" w:author="ecf" w:date="2018-12-04T09:07:00Z">
         <w:r>
           <w:rPr>
             <w:rFonts w:ascii="Times New Roman" w:hAnsi="Times New Roman" w:cs="Times New Roman"/>
@@ -14246,7 +14182,7 @@
         </w:rPr>
         <w:t xml:space="preserve"> </w:t>
       </w:r>
-      <w:ins w:id="203" w:author="Stephen Scherrer" w:date="2018-09-14T11:50:00Z">
+      <w:ins w:id="204" w:author="Stephen Scherrer" w:date="2018-09-14T11:50:00Z">
         <w:r>
           <w:rPr>
             <w:rFonts w:ascii="Times New Roman" w:hAnsi="Times New Roman" w:cs="Times New Roman"/>
@@ -14265,7 +14201,7 @@
         </w:rPr>
         <w:t xml:space="preserve"> tagged 431 individuals were recaptured at least once (10.</w:t>
       </w:r>
-      <w:ins w:id="204" w:author="ecf" w:date="2018-12-04T09:07:00Z">
+      <w:ins w:id="205" w:author="ecf" w:date="2018-12-04T09:07:00Z">
         <w:r>
           <w:rPr>
             <w:rFonts w:ascii="Times New Roman" w:hAnsi="Times New Roman" w:cs="Times New Roman"/>
@@ -14303,7 +14239,7 @@
           <w:szCs w:val="24"/>
         </w:rPr>
       </w:pPr>
-      <w:ins w:id="205" w:author="Stephen Scherrer [2]" w:date="2019-02-15T12:09:00Z">
+      <w:ins w:id="206" w:author="Stephen Scherrer [2]" w:date="2019-02-15T12:09:00Z">
         <w:r>
           <w:rPr>
             <w:rFonts w:ascii="Times New Roman" w:hAnsi="Times New Roman" w:cs="Times New Roman"/>
@@ -14321,7 +14257,7 @@
         </w:rPr>
         <w:t xml:space="preserve"> </w:t>
       </w:r>
-      <w:ins w:id="206" w:author="Stephen Scherrer [2]" w:date="2019-02-15T12:09:00Z">
+      <w:ins w:id="207" w:author="Stephen Scherrer [2]" w:date="2019-02-15T12:09:00Z">
         <w:r>
           <w:rPr>
             <w:rFonts w:ascii="Times New Roman" w:hAnsi="Times New Roman" w:cs="Times New Roman"/>
@@ -14339,7 +14275,7 @@
         </w:rPr>
         <w:t xml:space="preserve"> all individuals ranged in size </w:t>
       </w:r>
-      <w:ins w:id="207" w:author="Stephen Scherrer" w:date="2018-09-14T12:08:00Z">
+      <w:ins w:id="208" w:author="Stephen Scherrer" w:date="2018-09-14T12:08:00Z">
         <w:r>
           <w:rPr>
             <w:rFonts w:ascii="Times New Roman" w:hAnsi="Times New Roman" w:cs="Times New Roman"/>
@@ -14365,7 +14301,7 @@
         </w:rPr>
         <w:t xml:space="preserve">16.51 </w:t>
       </w:r>
-      <w:ins w:id="208" w:author="Stephen Scherrer" w:date="2018-09-14T12:08:00Z">
+      <w:ins w:id="209" w:author="Stephen Scherrer" w:date="2018-09-14T12:08:00Z">
         <w:r>
           <w:rPr>
             <w:rFonts w:ascii="Times New Roman" w:hAnsi="Times New Roman" w:cs="Times New Roman"/>
@@ -14400,7 +14336,7 @@
         </w:rPr>
         <w:t>s.d</w:t>
       </w:r>
-      <w:ins w:id="209" w:author="Stephen Scherrer" w:date="2018-09-14T12:08:00Z">
+      <w:ins w:id="210" w:author="Stephen Scherrer" w:date="2018-09-14T12:08:00Z">
         <w:r>
           <w:rPr>
             <w:rFonts w:ascii="Times New Roman" w:hAnsi="Times New Roman" w:cs="Times New Roman"/>
@@ -14437,7 +14373,7 @@
         </w:rPr>
         <w:t xml:space="preserve"> = 5.08) for fish that were later recaptured.</w:t>
       </w:r>
-      <w:commentRangeStart w:id="210"/>
+      <w:commentRangeStart w:id="211"/>
       <w:r>
         <w:rPr>
           <w:rFonts w:ascii="Times New Roman" w:hAnsi="Times New Roman" w:cs="Times New Roman"/>
@@ -14446,7 +14382,7 @@
         </w:rPr>
         <w:t xml:space="preserve"> </w:t>
       </w:r>
-      <w:ins w:id="211" w:author="Stephen Scherrer [2]" w:date="2019-02-15T12:10:00Z">
+      <w:ins w:id="212" w:author="Stephen Scherrer [2]" w:date="2019-02-15T12:10:00Z">
         <w:r>
           <w:rPr>
             <w:rFonts w:ascii="Times New Roman" w:hAnsi="Times New Roman" w:cs="Times New Roman"/>
@@ -14482,12 +14418,12 @@
         </w:rPr>
         <w:t xml:space="preserve"> = 8.67).</w:t>
       </w:r>
-      <w:commentRangeEnd w:id="210"/>
+      <w:commentRangeEnd w:id="211"/>
       <w:r>
         <w:rPr>
           <w:rStyle w:val="CommentReference"/>
         </w:rPr>
-        <w:commentReference w:id="210"/>
+        <w:commentReference w:id="211"/>
       </w:r>
       <w:r>
         <w:rPr>
@@ -14497,7 +14433,7 @@
         </w:rPr>
         <w:t xml:space="preserve"> The minimum time at liberty for any fish between tagging and recapture was a single day while the maximum time at liberty was 10.3 years (3,748 days) (Figure 1). The mean time at liberty was </w:t>
       </w:r>
-      <w:commentRangeStart w:id="212"/>
+      <w:commentRangeStart w:id="213"/>
       <w:r>
         <w:rPr>
           <w:rFonts w:ascii="Times New Roman" w:hAnsi="Times New Roman" w:cs="Times New Roman"/>
@@ -14506,12 +14442,12 @@
         </w:rPr>
         <w:t xml:space="preserve">666 days </w:t>
       </w:r>
-      <w:commentRangeEnd w:id="212"/>
+      <w:commentRangeEnd w:id="213"/>
       <w:r>
         <w:rPr>
           <w:rStyle w:val="CommentReference"/>
         </w:rPr>
-        <w:commentReference w:id="212"/>
+        <w:commentReference w:id="213"/>
       </w:r>
       <w:r>
         <w:rPr>
@@ -14550,8 +14486,8 @@
           <w:szCs w:val="24"/>
         </w:rPr>
       </w:pPr>
-      <w:commentRangeStart w:id="213"/>
       <w:commentRangeStart w:id="214"/>
+      <w:commentRangeStart w:id="215"/>
       <w:r>
         <w:rPr>
           <w:rFonts w:ascii="Times New Roman" w:hAnsi="Times New Roman" w:cs="Times New Roman"/>
@@ -14560,7 +14496,7 @@
         </w:rPr>
         <w:t xml:space="preserve">One fish was excluded from further analysis as its fork length at capture was not recorded. Seven fish were removed because the recapture date was not properly recorded. Of the remaining 431 fish recaptured, 394 were recaptured a single time, 35 fish were recaptured a total of two times, one fish recaptured 3 times, and two fish were recaptured 4 times. </w:t>
       </w:r>
-      <w:ins w:id="215" w:author="ecf" w:date="2018-12-04T09:14:00Z">
+      <w:ins w:id="216" w:author="ecf" w:date="2018-12-04T09:14:00Z">
         <w:r>
           <w:rPr>
             <w:rFonts w:ascii="Times New Roman" w:hAnsi="Times New Roman" w:cs="Times New Roman"/>
@@ -14578,7 +14514,7 @@
         </w:rPr>
         <w:t xml:space="preserve">excluded from analysis 46 individuals for whom time </w:t>
       </w:r>
-      <w:ins w:id="216" w:author="ecf" w:date="2018-12-04T09:14:00Z">
+      <w:ins w:id="217" w:author="ecf" w:date="2018-12-04T09:14:00Z">
         <w:r>
           <w:rPr>
             <w:rFonts w:ascii="Times New Roman" w:hAnsi="Times New Roman" w:cs="Times New Roman"/>
@@ -14596,7 +14532,7 @@
         </w:rPr>
         <w:t xml:space="preserve">liberty was less than 60 days yielding a data set of </w:t>
       </w:r>
-      <w:commentRangeStart w:id="217"/>
+      <w:commentRangeStart w:id="218"/>
       <w:r>
         <w:rPr>
           <w:rFonts w:ascii="Times New Roman" w:hAnsi="Times New Roman" w:cs="Times New Roman"/>
@@ -14605,12 +14541,12 @@
         </w:rPr>
         <w:t>387 unique individuals</w:t>
       </w:r>
-      <w:commentRangeEnd w:id="217"/>
+      <w:commentRangeEnd w:id="218"/>
       <w:r>
         <w:rPr>
           <w:rStyle w:val="CommentReference"/>
         </w:rPr>
-        <w:commentReference w:id="217"/>
+        <w:commentReference w:id="218"/>
       </w:r>
       <w:r>
         <w:rPr>
@@ -14620,19 +14556,19 @@
         </w:rPr>
         <w:t>.</w:t>
       </w:r>
-      <w:commentRangeEnd w:id="213"/>
+      <w:commentRangeEnd w:id="214"/>
       <w:r>
         <w:rPr>
           <w:rStyle w:val="CommentReference"/>
         </w:rPr>
-        <w:commentReference w:id="213"/>
-      </w:r>
-      <w:commentRangeEnd w:id="214"/>
+        <w:commentReference w:id="214"/>
+      </w:r>
+      <w:commentRangeEnd w:id="215"/>
       <w:r>
         <w:rPr>
           <w:rStyle w:val="CommentReference"/>
         </w:rPr>
-        <w:commentReference w:id="214"/>
+        <w:commentReference w:id="215"/>
       </w:r>
     </w:p>
     <w:p>
@@ -14665,7 +14601,7 @@
         </w:rPr>
         <w:t>Estimating Growth Parameters from Tagging Data</w:t>
       </w:r>
-      <w:ins w:id="218" w:author="ecf" w:date="2018-12-04T09:16:00Z">
+      <w:ins w:id="219" w:author="ecf" w:date="2018-12-04T09:16:00Z">
         <w:r>
           <w:rPr>
             <w:rFonts w:ascii="Times New Roman" w:hAnsi="Times New Roman" w:cs="Times New Roman"/>
@@ -14676,7 +14612,7 @@
           <w:t>: Bayesian A</w:t>
         </w:r>
       </w:ins>
-      <w:ins w:id="219" w:author="ecf" w:date="2018-12-04T09:17:00Z">
+      <w:ins w:id="220" w:author="ecf" w:date="2018-12-04T09:17:00Z">
         <w:r>
           <w:rPr>
             <w:rFonts w:ascii="Times New Roman" w:hAnsi="Times New Roman" w:cs="Times New Roman"/>
@@ -14925,7 +14861,7 @@
         </w:rPr>
         <w:t xml:space="preserve"> = 58.72 cm FL. </w:t>
       </w:r>
-      <w:commentRangeStart w:id="220"/>
+      <w:commentRangeStart w:id="221"/>
       <w:r>
         <w:rPr>
           <w:rFonts w:ascii="Times New Roman" w:hAnsi="Times New Roman" w:cs="Times New Roman"/>
@@ -14935,7 +14871,7 @@
         </w:rPr>
         <w:t>The additional Models 2-4 suggest</w:t>
       </w:r>
-      <w:ins w:id="221" w:author="ecf" w:date="2018-12-04T09:17:00Z">
+      <w:ins w:id="222" w:author="ecf" w:date="2018-12-04T09:17:00Z">
         <w:r>
           <w:rPr>
             <w:rFonts w:ascii="Times New Roman" w:hAnsi="Times New Roman" w:cs="Times New Roman"/>
@@ -15017,7 +14953,7 @@
         </w:rPr>
         <w:t xml:space="preserve"> </w:t>
       </w:r>
-      <w:ins w:id="222" w:author="ecf" w:date="2018-12-04T09:17:00Z">
+      <w:ins w:id="223" w:author="ecf" w:date="2018-12-04T09:17:00Z">
         <w:r>
           <w:rPr>
             <w:rFonts w:ascii="Times New Roman" w:hAnsi="Times New Roman" w:cs="Times New Roman"/>
@@ -15133,7 +15069,7 @@
         </w:rPr>
         <w:t xml:space="preserve"> standard deviation from the base case of Model 1 to the constrained individual variability in Model 3 and Model 4 (Figure 2). Based upon parameter estimates and patterns of standard deviation, it is likely that Model 3 and Model 4 </w:t>
       </w:r>
-      <w:ins w:id="223" w:author="ecf" w:date="2018-12-04T09:18:00Z">
+      <w:ins w:id="224" w:author="ecf" w:date="2018-12-04T09:18:00Z">
         <w:r>
           <w:rPr>
             <w:rFonts w:ascii="Times New Roman" w:hAnsi="Times New Roman" w:cs="Times New Roman"/>
@@ -15153,7 +15089,7 @@
         </w:rPr>
         <w:t>re not credible. Model 1 (preferred) and Model 2 perform</w:t>
       </w:r>
-      <w:ins w:id="224" w:author="ecf" w:date="2018-12-04T09:18:00Z">
+      <w:ins w:id="225" w:author="ecf" w:date="2018-12-04T09:18:00Z">
         <w:r>
           <w:rPr>
             <w:rFonts w:ascii="Times New Roman" w:hAnsi="Times New Roman" w:cs="Times New Roman"/>
@@ -15173,7 +15109,7 @@
         </w:rPr>
         <w:t xml:space="preserve"> similarly suggesting that the primary source of individual variability </w:t>
       </w:r>
-      <w:ins w:id="225" w:author="ecf" w:date="2018-12-04T09:18:00Z">
+      <w:ins w:id="226" w:author="ecf" w:date="2018-12-04T09:18:00Z">
         <w:r>
           <w:rPr>
             <w:rFonts w:ascii="Times New Roman" w:hAnsi="Times New Roman" w:cs="Times New Roman"/>
@@ -15246,7 +15182,7 @@
         </w:rPr>
         <w:t xml:space="preserve">growth parameter. Other Bayesian model specifications </w:t>
       </w:r>
-      <w:ins w:id="226" w:author="ecf" w:date="2018-12-04T09:18:00Z">
+      <w:ins w:id="227" w:author="ecf" w:date="2018-12-04T09:18:00Z">
         <w:r>
           <w:rPr>
             <w:rFonts w:ascii="Times New Roman" w:hAnsi="Times New Roman" w:cs="Times New Roman"/>
@@ -15256,7 +15192,7 @@
           </w:rPr>
           <w:t>for Model 1 were calculated (Table 2</w:t>
         </w:r>
-        <w:commentRangeStart w:id="227"/>
+        <w:commentRangeStart w:id="228"/>
         <w:r>
           <w:rPr>
             <w:rFonts w:ascii="Times New Roman" w:hAnsi="Times New Roman" w:cs="Times New Roman"/>
@@ -15267,7 +15203,7 @@
           <w:t>)</w:t>
         </w:r>
       </w:ins>
-      <w:del w:id="228" w:author="ecf" w:date="2018-12-04T09:19:00Z">
+      <w:del w:id="229" w:author="ecf" w:date="2018-12-04T09:19:00Z">
         <w:r>
           <w:rPr>
             <w:rFonts w:ascii="Times New Roman" w:hAnsi="Times New Roman" w:cs="Times New Roman"/>
@@ -15305,19 +15241,19 @@
         </w:rPr>
         <w:t>.</w:t>
       </w:r>
-      <w:commentRangeEnd w:id="220"/>
+      <w:commentRangeEnd w:id="221"/>
       <w:r>
         <w:rPr>
           <w:rStyle w:val="CommentReference"/>
         </w:rPr>
-        <w:commentReference w:id="220"/>
-      </w:r>
-      <w:commentRangeEnd w:id="227"/>
+        <w:commentReference w:id="221"/>
+      </w:r>
+      <w:commentRangeEnd w:id="228"/>
       <w:r>
         <w:rPr>
           <w:rStyle w:val="CommentReference"/>
         </w:rPr>
-        <w:commentReference w:id="227"/>
+        <w:commentReference w:id="228"/>
       </w:r>
       <w:r>
         <w:rPr>
@@ -15384,8 +15320,8 @@
         </w:rPr>
         <w:t>The maximum likelihood approach used for Model 5 successfully converged to produce estimates of</w:t>
       </w:r>
-      <w:commentRangeStart w:id="229"/>
-      <w:ins w:id="230" w:author="ecf" w:date="2018-12-04T09:38:00Z">
+      <w:commentRangeStart w:id="230"/>
+      <w:ins w:id="231" w:author="ecf" w:date="2018-12-04T09:38:00Z">
         <w:r>
           <w:rPr>
             <w:rFonts w:ascii="Times New Roman" w:hAnsi="Times New Roman" w:cs="Times New Roman"/>
@@ -15616,8 +15552,8 @@
                 </w:rPr>
                 <m:t>2</m:t>
               </m:r>
-              <w:commentRangeStart w:id="231"/>
-              <w:commentRangeEnd w:id="231"/>
+              <w:commentRangeStart w:id="232"/>
+              <w:commentRangeEnd w:id="232"/>
               <m:r>
                 <m:rPr>
                   <m:sty m:val="p"/>
@@ -15626,7 +15562,7 @@
                   <w:rStyle w:val="CommentReference"/>
                   <w:rFonts w:ascii="Cambria Math" w:hAnsi="Cambria Math"/>
                 </w:rPr>
-                <w:commentReference w:id="231"/>
+                <w:commentReference w:id="232"/>
               </m:r>
             </m:sup>
           </m:sSubSup>
@@ -15709,12 +15645,12 @@
         </w:rPr>
         <w:t>).</w:t>
       </w:r>
-      <w:commentRangeEnd w:id="229"/>
+      <w:commentRangeEnd w:id="230"/>
       <w:r>
         <w:rPr>
           <w:rStyle w:val="CommentReference"/>
         </w:rPr>
-        <w:commentReference w:id="229"/>
+        <w:commentReference w:id="230"/>
       </w:r>
       <w:r>
         <w:rPr>
@@ -15729,7 +15665,7 @@
         <m:sSub>
           <m:sSubPr>
             <m:ctrlPr>
-              <w:ins w:id="232" w:author="ecf" w:date="2018-12-04T09:39:00Z">
+              <w:ins w:id="233" w:author="ecf" w:date="2018-12-04T09:39:00Z">
                 <w:rPr>
                   <w:rFonts w:ascii="Cambria Math" w:hAnsi="Cambria Math" w:cs="Times New Roman"/>
                   <w:i/>
@@ -15741,7 +15677,7 @@
           </m:sSubPr>
           <m:e>
             <m:r>
-              <w:ins w:id="233" w:author="ecf" w:date="2018-12-04T09:39:00Z">
+              <w:ins w:id="234" w:author="ecf" w:date="2018-12-04T09:39:00Z">
                 <w:rPr>
                   <w:rFonts w:ascii="Cambria Math" w:hAnsi="Cambria Math" w:cs="Times New Roman"/>
                   <w:sz w:val="24"/>
@@ -15753,7 +15689,7 @@
           </m:e>
           <m:sub>
             <m:r>
-              <w:ins w:id="234" w:author="ecf" w:date="2018-12-04T09:39:00Z">
+              <w:ins w:id="235" w:author="ecf" w:date="2018-12-04T09:39:00Z">
                 <w:rPr>
                   <w:rFonts w:ascii="Cambria Math" w:hAnsi="Cambria Math" w:cs="Times New Roman"/>
                   <w:sz w:val="24"/>
@@ -15767,7 +15703,7 @@
         <m:sSub>
           <m:sSubPr>
             <m:ctrlPr>
-              <w:del w:id="235" w:author="ecf" w:date="2018-12-04T09:39:00Z">
+              <w:del w:id="236" w:author="ecf" w:date="2018-12-04T09:39:00Z">
                 <w:rPr>
                   <w:rFonts w:ascii="Cambria Math" w:hAnsi="Cambria Math" w:cs="Times New Roman"/>
                   <w:i/>
@@ -15779,7 +15715,7 @@
           </m:sSubPr>
           <m:e>
             <m:r>
-              <w:del w:id="236" w:author="ecf" w:date="2018-12-04T09:39:00Z">
+              <w:del w:id="237" w:author="ecf" w:date="2018-12-04T09:39:00Z">
                 <w:rPr>
                   <w:rFonts w:ascii="Cambria Math" w:hAnsi="Cambria Math" w:cs="Times New Roman"/>
                   <w:sz w:val="24"/>
@@ -15791,7 +15727,7 @@
           </m:e>
           <m:sub>
             <m:r>
-              <w:del w:id="237" w:author="ecf" w:date="2018-12-04T09:39:00Z">
+              <w:del w:id="238" w:author="ecf" w:date="2018-12-04T09:39:00Z">
                 <w:rPr>
                   <w:rFonts w:ascii="Cambria Math" w:hAnsi="Cambria Math" w:cs="Times New Roman"/>
                   <w:sz w:val="24"/>
@@ -15893,7 +15829,7 @@
         </w:rPr>
         <w:t xml:space="preserve"> parameters from Bayseian models 1 and 2 (Table 1). From these results, it was concluded that estimates produced by maximum likelihood were satisfactorily similar to estimates from the Bayesian approach. Model residuals were distributed around zero fairly consist</w:t>
       </w:r>
-      <w:ins w:id="238" w:author="Stephen Scherrer" w:date="2018-09-14T12:09:00Z">
+      <w:ins w:id="239" w:author="Stephen Scherrer" w:date="2018-09-14T12:09:00Z">
         <w:r>
           <w:rPr>
             <w:rFonts w:ascii="Times New Roman" w:hAnsi="Times New Roman" w:cs="Times New Roman"/>
@@ -15996,7 +15932,7 @@
         </w:rPr>
         <w:t>)</w:t>
       </w:r>
-      <w:ins w:id="239" w:author="Stephen Scherrer" w:date="2018-09-14T12:17:00Z">
+      <w:ins w:id="240" w:author="Stephen Scherrer" w:date="2018-09-14T12:17:00Z">
         <w:r>
           <w:rPr>
             <w:rFonts w:ascii="Times New Roman" w:hAnsi="Times New Roman" w:cs="Times New Roman"/>
@@ -16016,7 +15952,7 @@
         </w:rPr>
         <w:t xml:space="preserve">. </w:t>
       </w:r>
-      <w:ins w:id="240" w:author="ecf" w:date="2018-12-04T09:42:00Z">
+      <w:ins w:id="241" w:author="ecf" w:date="2018-12-04T09:42:00Z">
         <w:r>
           <w:rPr>
             <w:rFonts w:ascii="Times New Roman" w:hAnsi="Times New Roman" w:cs="Times New Roman"/>
@@ -16026,7 +15962,7 @@
           </w:rPr>
           <w:t xml:space="preserve">From </w:t>
         </w:r>
-        <w:commentRangeStart w:id="241"/>
+        <w:commentRangeStart w:id="242"/>
         <w:r>
           <w:rPr>
             <w:rFonts w:ascii="Times New Roman" w:hAnsi="Times New Roman" w:cs="Times New Roman"/>
@@ -16037,16 +15973,16 @@
           <w:t>all candidate models,</w:t>
         </w:r>
       </w:ins>
-      <w:commentRangeEnd w:id="241"/>
-      <w:ins w:id="242" w:author="ecf" w:date="2018-12-04T09:43:00Z">
+      <w:commentRangeEnd w:id="242"/>
+      <w:ins w:id="243" w:author="ecf" w:date="2018-12-04T09:43:00Z">
         <w:r>
           <w:rPr>
             <w:rStyle w:val="CommentReference"/>
           </w:rPr>
-          <w:commentReference w:id="241"/>
+          <w:commentReference w:id="242"/>
         </w:r>
       </w:ins>
-      <w:ins w:id="243" w:author="ecf" w:date="2018-12-04T09:42:00Z">
+      <w:ins w:id="244" w:author="ecf" w:date="2018-12-04T09:42:00Z">
         <w:r>
           <w:rPr>
             <w:rFonts w:ascii="Times New Roman" w:hAnsi="Times New Roman" w:cs="Times New Roman"/>
@@ -16066,7 +16002,7 @@
         </w:rPr>
         <w:t>he structure of Model 11 best predicted cross validation data in 3</w:t>
       </w:r>
-      <w:ins w:id="244" w:author="ecf" w:date="2018-12-04T09:41:00Z">
+      <w:ins w:id="245" w:author="ecf" w:date="2018-12-04T09:41:00Z">
         <w:r>
           <w:rPr>
             <w:rFonts w:ascii="Times New Roman" w:hAnsi="Times New Roman" w:cs="Times New Roman"/>
@@ -16096,7 +16032,7 @@
         <w:lastRenderedPageBreak/>
         <w:t xml:space="preserve">variance for Model 11 ranged between 7.29 and 20.10 (mean = 13.64, s.d. = 1.91). The structure of </w:t>
       </w:r>
-      <w:ins w:id="245" w:author="ecf" w:date="2018-12-04T09:41:00Z">
+      <w:ins w:id="246" w:author="ecf" w:date="2018-12-04T09:41:00Z">
         <w:r>
           <w:rPr>
             <w:rFonts w:ascii="Times New Roman" w:hAnsi="Times New Roman" w:cs="Times New Roman"/>
@@ -16116,7 +16052,7 @@
         </w:rPr>
         <w:t>odel 5, fit exclusively using tagging data, ranged in predictive variance between 7.17 and 26.09 (mean = 14.35, sd = 2.44). The structure of Model 11 performed better than the structure of Model 5 in 6351 of 10,000 cross validation iterations. Differences in predictive variance between these two competing structures ranged between -1.60 and 10.80 (mean = 0.72, s.d. = 1.37)  and indicate</w:t>
       </w:r>
-      <w:ins w:id="246" w:author="ecf" w:date="2018-12-04T09:43:00Z">
+      <w:ins w:id="247" w:author="ecf" w:date="2018-12-04T09:43:00Z">
         <w:r>
           <w:rPr>
             <w:rFonts w:ascii="Times New Roman" w:hAnsi="Times New Roman" w:cs="Times New Roman"/>
@@ -16136,7 +16072,7 @@
         </w:rPr>
         <w:t xml:space="preserve"> that the inclusion of additional growth data did improve the predictive capability of growth models compared to tagging data alone. Bootstrapped parameter estimates </w:t>
       </w:r>
-      <w:ins w:id="247" w:author="Stephen Scherrer" w:date="2018-09-14T12:18:00Z">
+      <w:ins w:id="248" w:author="Stephen Scherrer" w:date="2018-09-14T12:18:00Z">
         <w:r>
           <w:rPr>
             <w:rFonts w:ascii="Times New Roman" w:hAnsi="Times New Roman" w:cs="Times New Roman"/>
@@ -16174,7 +16110,7 @@
         </w:rPr>
         <w:t xml:space="preserve">. When fit to the entire tagging data set, the residual pattern of Model 11 also underestimated lengths at recapture length </w:t>
       </w:r>
-      <w:ins w:id="248" w:author="Stephen Scherrer" w:date="2018-09-14T12:18:00Z">
+      <w:ins w:id="249" w:author="Stephen Scherrer" w:date="2018-09-14T12:18:00Z">
         <w:r>
           <w:rPr>
             <w:rFonts w:ascii="Times New Roman" w:hAnsi="Times New Roman" w:cs="Times New Roman"/>
@@ -16218,8 +16154,8 @@
           <w:szCs w:val="24"/>
         </w:rPr>
       </w:pPr>
-      <w:commentRangeStart w:id="249"/>
       <w:commentRangeStart w:id="250"/>
+      <w:commentRangeStart w:id="251"/>
       <w:r>
         <w:rPr>
           <w:rFonts w:ascii="Times New Roman" w:hAnsi="Times New Roman" w:cs="Times New Roman"/>
@@ -16230,19 +16166,19 @@
         </w:rPr>
         <w:t>Discussion</w:t>
       </w:r>
-      <w:commentRangeEnd w:id="249"/>
+      <w:commentRangeEnd w:id="250"/>
       <w:r>
         <w:rPr>
           <w:rStyle w:val="CommentReference"/>
         </w:rPr>
-        <w:commentReference w:id="249"/>
-      </w:r>
-      <w:commentRangeEnd w:id="250"/>
+        <w:commentReference w:id="250"/>
+      </w:r>
+      <w:commentRangeEnd w:id="251"/>
       <w:r>
         <w:rPr>
           <w:rStyle w:val="CommentReference"/>
         </w:rPr>
-        <w:commentReference w:id="250"/>
+        <w:commentReference w:id="251"/>
       </w:r>
     </w:p>
     <w:p>
@@ -16263,7 +16199,7 @@
         </w:rPr>
         <w:t xml:space="preserve">An underlying assumption when using mark-recapture methodologies to estimate growth is that the act of tagging does not disrupt the growth of the individual. Estimates of individual growth between marking and recapture </w:t>
       </w:r>
-      <w:ins w:id="251" w:author="Stephen Scherrer" w:date="2018-09-14T12:41:00Z">
+      <w:ins w:id="252" w:author="Stephen Scherrer" w:date="2018-09-14T12:41:00Z">
         <w:r>
           <w:rPr>
             <w:rFonts w:ascii="Times New Roman" w:hAnsi="Times New Roman" w:cs="Times New Roman"/>
@@ -16281,7 +16217,7 @@
         </w:rPr>
         <w:t xml:space="preserve"> this study </w:t>
       </w:r>
-      <w:ins w:id="252" w:author="Stephen Scherrer" w:date="2018-09-14T12:42:00Z">
+      <w:ins w:id="253" w:author="Stephen Scherrer" w:date="2018-09-14T12:42:00Z">
         <w:r>
           <w:rPr>
             <w:rFonts w:ascii="Times New Roman" w:hAnsi="Times New Roman" w:cs="Times New Roman"/>
@@ -16326,7 +16262,7 @@
         </w:rPr>
         <w:t xml:space="preserve">The recapture rate in this study was approximately 10%. Low recapture rates may have been the result of large population sizes, </w:t>
       </w:r>
-      <w:ins w:id="253" w:author="Stephen Scherrer" w:date="2018-09-14T12:43:00Z">
+      <w:ins w:id="254" w:author="Stephen Scherrer" w:date="2018-09-14T12:43:00Z">
         <w:r>
           <w:rPr>
             <w:rFonts w:ascii="Times New Roman" w:hAnsi="Times New Roman" w:cs="Times New Roman"/>
@@ -16403,7 +16339,7 @@
         </w:rPr>
         <w:t xml:space="preserve">Bayesian and </w:t>
       </w:r>
-      <w:ins w:id="254" w:author="ecf" w:date="2018-12-04T09:43:00Z">
+      <w:ins w:id="255" w:author="ecf" w:date="2018-12-04T09:43:00Z">
         <w:r>
           <w:rPr>
             <w:rFonts w:ascii="Times New Roman" w:hAnsi="Times New Roman" w:cs="Times New Roman"/>
@@ -16591,7 +16527,7 @@
         </w:rPr>
         <w:t xml:space="preserve">term produces parameter estimates still sufficient to describe growth while significantly reducing the computational complexity required for maximum likelihood estimation. Models 5-11 were evaluated under these parameter assumptions. Model 5 and Model 2 were structurally </w:t>
       </w:r>
-      <w:ins w:id="255" w:author="Stephen Scherrer" w:date="2018-09-14T12:19:00Z">
+      <w:ins w:id="256" w:author="Stephen Scherrer" w:date="2018-09-14T12:19:00Z">
         <w:r>
           <w:rPr>
             <w:rFonts w:ascii="Times New Roman" w:hAnsi="Times New Roman" w:cs="Times New Roman"/>
@@ -16677,7 +16613,7 @@
         </w:rPr>
         <w:t xml:space="preserve"> and the data </w:t>
       </w:r>
-      <w:ins w:id="256" w:author="Stephen Scherrer" w:date="2018-09-14T12:19:00Z">
+      <w:ins w:id="257" w:author="Stephen Scherrer" w:date="2018-09-14T12:19:00Z">
         <w:r>
           <w:rPr>
             <w:rFonts w:ascii="Times New Roman" w:hAnsi="Times New Roman" w:cs="Times New Roman"/>
@@ -16687,7 +16623,7 @@
           <w:t xml:space="preserve">used to estimate </w:t>
         </w:r>
       </w:ins>
-      <w:ins w:id="257" w:author="Stephen Scherrer" w:date="2018-09-14T12:20:00Z">
+      <w:ins w:id="258" w:author="Stephen Scherrer" w:date="2018-09-14T12:20:00Z">
         <w:r>
           <w:rPr>
             <w:rFonts w:ascii="Times New Roman" w:hAnsi="Times New Roman" w:cs="Times New Roman"/>
@@ -16697,7 +16633,7 @@
           <w:t>these parameters</w:t>
         </w:r>
       </w:ins>
-      <w:ins w:id="258" w:author="Stephen Scherrer" w:date="2018-09-14T12:19:00Z">
+      <w:ins w:id="259" w:author="Stephen Scherrer" w:date="2018-09-14T12:19:00Z">
         <w:r>
           <w:rPr>
             <w:rFonts w:ascii="Times New Roman" w:hAnsi="Times New Roman" w:cs="Times New Roman"/>
@@ -16715,7 +16651,7 @@
         </w:rPr>
         <w:t xml:space="preserve"> </w:t>
       </w:r>
-      <w:ins w:id="259" w:author="Stephen Scherrer" w:date="2018-09-14T12:20:00Z">
+      <w:ins w:id="260" w:author="Stephen Scherrer" w:date="2018-09-14T12:20:00Z">
         <w:r>
           <w:rPr>
             <w:rFonts w:ascii="Times New Roman" w:hAnsi="Times New Roman" w:cs="Times New Roman"/>
@@ -16733,7 +16669,7 @@
         </w:rPr>
         <w:t xml:space="preserve">arameters estimated by </w:t>
       </w:r>
-      <w:ins w:id="260" w:author="Stephen Scherrer" w:date="2018-09-14T12:19:00Z">
+      <w:ins w:id="261" w:author="Stephen Scherrer" w:date="2018-09-14T12:19:00Z">
         <w:r>
           <w:rPr>
             <w:rFonts w:ascii="Times New Roman" w:hAnsi="Times New Roman" w:cs="Times New Roman"/>
@@ -16786,7 +16722,7 @@
         </w:rPr>
         <w:t xml:space="preserve"> very important for grounding the upper end of the growth </w:t>
       </w:r>
-      <w:commentRangeStart w:id="261"/>
+      <w:commentRangeStart w:id="262"/>
       <w:r>
         <w:rPr>
           <w:rFonts w:ascii="Times New Roman" w:hAnsi="Times New Roman" w:cs="Times New Roman"/>
@@ -16795,12 +16731,12 @@
         </w:rPr>
         <w:t>curve</w:t>
       </w:r>
-      <w:commentRangeEnd w:id="261"/>
+      <w:commentRangeEnd w:id="262"/>
       <w:r>
         <w:rPr>
           <w:rStyle w:val="CommentReference"/>
         </w:rPr>
-        <w:commentReference w:id="261"/>
+        <w:commentReference w:id="262"/>
       </w:r>
       <w:r>
         <w:rPr>
@@ -16809,34 +16745,6 @@
           <w:szCs w:val="24"/>
         </w:rPr>
         <w:t xml:space="preserve">. Recent work on </w:t>
-      </w:r>
-      <w:ins w:id="262" w:author="Stephen Scherrer" w:date="2018-09-14T11:50:00Z">
-        <w:r>
-          <w:rPr>
-            <w:rFonts w:ascii="Times New Roman" w:hAnsi="Times New Roman" w:cs="Times New Roman"/>
-            <w:i/>
-            <w:sz w:val="24"/>
-            <w:szCs w:val="24"/>
-          </w:rPr>
-          <w:t>P. filamentosus</w:t>
-        </w:r>
-      </w:ins>
-      <w:r>
-        <w:rPr>
-          <w:rFonts w:ascii="Times New Roman" w:hAnsi="Times New Roman" w:cs="Times New Roman"/>
-          <w:sz w:val="24"/>
-          <w:szCs w:val="24"/>
-        </w:rPr>
-        <w:t xml:space="preserve"> otoliths using lead-radium and bomb-radiocarbon dating indicate that</w:t>
-      </w:r>
-      <w:r>
-        <w:rPr>
-          <w:rFonts w:ascii="Times New Roman" w:hAnsi="Times New Roman" w:cs="Times New Roman"/>
-          <w:i/>
-          <w:sz w:val="24"/>
-          <w:szCs w:val="24"/>
-        </w:rPr>
-        <w:t xml:space="preserve"> </w:t>
       </w:r>
       <w:ins w:id="263" w:author="Stephen Scherrer" w:date="2018-09-14T11:50:00Z">
         <w:r>
@@ -16855,6 +16763,34 @@
           <w:sz w:val="24"/>
           <w:szCs w:val="24"/>
         </w:rPr>
+        <w:t xml:space="preserve"> otoliths using lead-radium and bomb-radiocarbon dating indicate that</w:t>
+      </w:r>
+      <w:r>
+        <w:rPr>
+          <w:rFonts w:ascii="Times New Roman" w:hAnsi="Times New Roman" w:cs="Times New Roman"/>
+          <w:i/>
+          <w:sz w:val="24"/>
+          <w:szCs w:val="24"/>
+        </w:rPr>
+        <w:t xml:space="preserve"> </w:t>
+      </w:r>
+      <w:ins w:id="264" w:author="Stephen Scherrer" w:date="2018-09-14T11:50:00Z">
+        <w:r>
+          <w:rPr>
+            <w:rFonts w:ascii="Times New Roman" w:hAnsi="Times New Roman" w:cs="Times New Roman"/>
+            <w:i/>
+            <w:sz w:val="24"/>
+            <w:szCs w:val="24"/>
+          </w:rPr>
+          <w:t>P. filamentosus</w:t>
+        </w:r>
+      </w:ins>
+      <w:r>
+        <w:rPr>
+          <w:rFonts w:ascii="Times New Roman" w:hAnsi="Times New Roman" w:cs="Times New Roman"/>
+          <w:sz w:val="24"/>
+          <w:szCs w:val="24"/>
+        </w:rPr>
         <w:t xml:space="preserve"> can live in excess of 45 years </w:t>
       </w:r>
       <w:r>
@@ -17277,7 +17213,7 @@
         </w:rPr>
         <w:t xml:space="preserve">were highly consistent </w:t>
       </w:r>
-      <w:ins w:id="264" w:author="Stephen Scherrer" w:date="2018-09-14T12:41:00Z">
+      <w:ins w:id="265" w:author="Stephen Scherrer" w:date="2018-09-14T12:41:00Z">
         <w:r>
           <w:rPr>
             <w:rFonts w:ascii="Times New Roman" w:hAnsi="Times New Roman" w:cs="Times New Roman"/>
@@ -17403,7 +17339,7 @@
         </w:rPr>
         <w:t>constraint</w:t>
       </w:r>
-      <w:ins w:id="265" w:author="Stephen Scherrer" w:date="2018-09-14T12:41:00Z">
+      <w:ins w:id="266" w:author="Stephen Scherrer" w:date="2018-09-14T12:41:00Z">
         <w:r>
           <w:rPr>
             <w:rFonts w:ascii="Times New Roman" w:hAnsi="Times New Roman" w:cs="Times New Roman"/>
@@ -17422,16 +17358,6 @@
         </w:rPr>
         <w:t xml:space="preserve"> </w:t>
       </w:r>
-      <w:del w:id="266" w:author="Stephen Scherrer" w:date="2018-09-14T12:41:00Z">
-        <w:r>
-          <w:rPr>
-            <w:rFonts w:ascii="Times New Roman" w:hAnsi="Times New Roman" w:cs="Times New Roman"/>
-            <w:sz w:val="24"/>
-            <w:szCs w:val="24"/>
-          </w:rPr>
-          <w:delText xml:space="preserve">to </w:delText>
-        </w:r>
-      </w:del>
       <m:oMath>
         <m:sSub>
           <m:sSubPr>
@@ -17862,7 +17788,23 @@
           <w:sz w:val="24"/>
           <w:szCs w:val="24"/>
         </w:rPr>
-        <w:t xml:space="preserve">, and were faster growing but ultimately smaller in asymptotic length when compared to estimates from the Seychelles </w:t>
+        <w:t xml:space="preserve">, and were faster growing but ultimately smaller in </w:t>
+      </w:r>
+      <w:r>
+        <w:rPr>
+          <w:rFonts w:ascii="Times New Roman" w:hAnsi="Times New Roman" w:cs="Times New Roman"/>
+          <w:sz w:val="24"/>
+          <w:szCs w:val="24"/>
+        </w:rPr>
+        <w:t xml:space="preserve">their </w:t>
+      </w:r>
+      <w:r>
+        <w:rPr>
+          <w:rFonts w:ascii="Times New Roman" w:hAnsi="Times New Roman" w:cs="Times New Roman"/>
+          <w:sz w:val="24"/>
+          <w:szCs w:val="24"/>
+        </w:rPr>
+        <w:t xml:space="preserve">asymptotic length when compared to estimates from the Seychelles </w:t>
       </w:r>
       <w:r>
         <w:rPr>
@@ -17986,7 +17928,23 @@
           <w:sz w:val="24"/>
           <w:szCs w:val="24"/>
         </w:rPr>
-        <w:t>underestimated the length at recapture for the largest fish in the OTP dataset.</w:t>
+        <w:t>underestimated the length at recapture for the largest fish in the OTP dataset</w:t>
+      </w:r>
+      <w:r>
+        <w:rPr>
+          <w:rFonts w:ascii="Times New Roman" w:hAnsi="Times New Roman" w:cs="Times New Roman"/>
+          <w:sz w:val="24"/>
+          <w:szCs w:val="24"/>
+        </w:rPr>
+        <w:t xml:space="preserve"> (Figure 3)</w:t>
+      </w:r>
+      <w:r>
+        <w:rPr>
+          <w:rFonts w:ascii="Times New Roman" w:hAnsi="Times New Roman" w:cs="Times New Roman"/>
+          <w:sz w:val="24"/>
+          <w:szCs w:val="24"/>
+        </w:rPr>
+        <w:t>.</w:t>
       </w:r>
       <w:commentRangeStart w:id="267"/>
       <w:r>
@@ -18164,6 +18122,8 @@
         </w:rPr>
         <w:t>Prior</w:t>
       </w:r>
+      <w:commentRangeStart w:id="271"/>
+      <w:commentRangeEnd w:id="271"/>
       <w:r>
         <w:rPr>
           <w:rStyle w:val="CommentReference"/>
@@ -19193,17 +19153,6 @@
     </w:p>
     <w:p>
       <w:pPr>
-        <w:spacing w:line="480" w:lineRule="auto"/>
-        <w:outlineLvl w:val="0"/>
-        <w:rPr>
-          <w:rFonts w:ascii="Times New Roman" w:hAnsi="Times New Roman" w:cs="Times New Roman"/>
-          <w:sz w:val="24"/>
-          <w:szCs w:val="24"/>
-        </w:rPr>
-      </w:pPr>
-    </w:p>
-    <w:p>
-      <w:pPr>
         <w:rPr>
           <w:rFonts w:ascii="Times New Roman" w:hAnsi="Times New Roman" w:cs="Times New Roman"/>
           <w:b/>
@@ -20927,8 +20876,6 @@
           <w:szCs w:val="24"/>
         </w:rPr>
       </w:pPr>
-      <w:bookmarkStart w:id="309" w:name="_GoBack"/>
-      <w:bookmarkEnd w:id="309"/>
       <w:r>
         <w:rPr>
           <w:rFonts w:ascii="Times New Roman" w:hAnsi="Times New Roman" w:cs="Times New Roman"/>
@@ -20998,7 +20945,7 @@
         </w:rPr>
         <w:t xml:space="preserve"> and K individual variability; Model 2 </w:t>
       </w:r>
-      <w:commentRangeStart w:id="310"/>
+      <w:commentRangeStart w:id="309"/>
       <w:r>
         <w:rPr>
           <w:rFonts w:ascii="Times New Roman" w:hAnsi="Times New Roman" w:cs="Times New Roman"/>
@@ -21007,12 +20954,12 @@
         </w:rPr>
         <w:t>incorporates</w:t>
       </w:r>
-      <w:commentRangeEnd w:id="310"/>
+      <w:commentRangeEnd w:id="309"/>
       <w:r>
         <w:rPr>
           <w:rStyle w:val="CommentReference"/>
         </w:rPr>
-        <w:commentReference w:id="310"/>
+        <w:commentReference w:id="309"/>
       </w:r>
       <w:r>
         <w:rPr>
@@ -21039,7 +20986,7 @@
         </w:rPr>
         <w:t xml:space="preserve"> individual variability; Model 3 incorporates K individual variability; and Model 4 incorporates no individual variability. Methodology from Zhang et al.</w:t>
       </w:r>
-      <w:del w:id="311" w:author="Stephen Scherrer [2]" w:date="2019-02-18T12:40:00Z">
+      <w:del w:id="310" w:author="Stephen Scherrer [2]" w:date="2019-02-18T12:40:00Z">
         <w:r>
           <w:rPr>
             <w:rFonts w:ascii="Times New Roman" w:hAnsi="Times New Roman" w:cs="Times New Roman"/>
@@ -21049,7 +20996,7 @@
           <w:delText xml:space="preserve"> </w:delText>
         </w:r>
       </w:del>
-      <w:ins w:id="312" w:author="Stephen Scherrer [2]" w:date="2019-02-18T12:40:00Z">
+      <w:ins w:id="311" w:author="Stephen Scherrer [2]" w:date="2019-02-18T12:40:00Z">
         <w:r>
           <w:rPr>
             <w:rFonts w:ascii="Times New Roman" w:hAnsi="Times New Roman" w:cs="Times New Roman"/>
@@ -21092,7 +21039,7 @@
         </w:rPr>
         <w:t>(</w:t>
       </w:r>
-      <w:del w:id="313" w:author="Stephen Scherrer [2]" w:date="2019-02-18T12:41:00Z">
+      <w:del w:id="312" w:author="Stephen Scherrer [2]" w:date="2019-02-18T12:41:00Z">
         <w:r>
           <w:rPr>
             <w:rFonts w:ascii="Times New Roman" w:hAnsi="Times New Roman" w:cs="Times New Roman"/>
@@ -21112,7 +21059,7 @@
         </w:rPr>
         <w:t>2009)</w:t>
       </w:r>
-      <w:ins w:id="314" w:author="Stephen Scherrer [2]" w:date="2019-02-18T12:40:00Z">
+      <w:ins w:id="313" w:author="Stephen Scherrer [2]" w:date="2019-02-18T12:40:00Z">
         <w:r>
           <w:rPr>
             <w:rFonts w:ascii="Times New Roman" w:hAnsi="Times New Roman" w:cs="Times New Roman"/>
@@ -21122,7 +21069,7 @@
           <w:fldChar w:fldCharType="end"/>
         </w:r>
       </w:ins>
-      <w:del w:id="315" w:author="Stephen Scherrer [2]" w:date="2019-02-18T12:40:00Z">
+      <w:del w:id="314" w:author="Stephen Scherrer [2]" w:date="2019-02-18T12:40:00Z">
         <w:r>
           <w:rPr>
             <w:rFonts w:ascii="Times New Roman" w:hAnsi="Times New Roman" w:cs="Times New Roman"/>
@@ -31069,20 +31016,204 @@
           <w:szCs w:val="24"/>
         </w:rPr>
       </w:pPr>
+      <w:commentRangeStart w:id="315"/>
+      <w:commentRangeEnd w:id="315"/>
       <w:r>
         <w:rPr>
           <w:rStyle w:val="CommentReference"/>
         </w:rPr>
+        <w:commentReference w:id="315"/>
+      </w:r>
+      <w:commentRangeStart w:id="316"/>
+      <w:commentRangeEnd w:id="316"/>
+      <w:r>
+        <w:rPr>
+          <w:rStyle w:val="CommentReference"/>
+        </w:rPr>
         <w:commentReference w:id="316"/>
       </w:r>
+      <w:commentRangeStart w:id="317"/>
+      <w:commentRangeEnd w:id="317"/>
       <w:r>
         <w:rPr>
           <w:rStyle w:val="CommentReference"/>
         </w:rPr>
         <w:commentReference w:id="317"/>
       </w:r>
-      <w:commentRangeStart w:id="318"/>
-      <w:commentRangeEnd w:id="318"/>
+      <w:r>
+        <w:rPr>
+          <w:rFonts w:ascii="Times New Roman" w:hAnsi="Times New Roman" w:cs="Times New Roman"/>
+          <w:sz w:val="24"/>
+          <w:szCs w:val="24"/>
+        </w:rPr>
+        <w:br w:type="page"/>
+      </w:r>
+    </w:p>
+    <w:p>
+      <w:pPr>
+        <w:rPr>
+          <w:rFonts w:ascii="Times New Roman" w:hAnsi="Times New Roman" w:cs="Times New Roman"/>
+          <w:sz w:val="24"/>
+          <w:szCs w:val="24"/>
+        </w:rPr>
+      </w:pPr>
+    </w:p>
+    <w:p>
+      <w:pPr>
+        <w:spacing w:before="100" w:beforeAutospacing="1" w:line="360" w:lineRule="auto"/>
+        <w:rPr>
+          <w:rFonts w:ascii="Times New Roman" w:hAnsi="Times New Roman" w:cs="Times New Roman"/>
+          <w:sz w:val="24"/>
+          <w:szCs w:val="24"/>
+        </w:rPr>
+      </w:pPr>
+      <w:r>
+        <w:rPr>
+          <w:rFonts w:ascii="Times New Roman" w:hAnsi="Times New Roman" w:cs="Times New Roman"/>
+          <w:b/>
+          <w:sz w:val="24"/>
+          <w:szCs w:val="24"/>
+        </w:rPr>
+        <w:t>Table</w:t>
+      </w:r>
+      <w:r>
+        <w:rPr>
+          <w:rFonts w:ascii="Times New Roman" w:hAnsi="Times New Roman" w:cs="Times New Roman"/>
+          <w:b/>
+          <w:sz w:val="24"/>
+          <w:szCs w:val="24"/>
+        </w:rPr>
+        <w:t xml:space="preserve"> </w:t>
+      </w:r>
+      <w:r>
+        <w:rPr>
+          <w:rFonts w:ascii="Times New Roman" w:hAnsi="Times New Roman" w:cs="Times New Roman"/>
+          <w:b/>
+          <w:sz w:val="24"/>
+          <w:szCs w:val="24"/>
+        </w:rPr>
+        <w:t>2</w:t>
+      </w:r>
+      <w:r>
+        <w:rPr>
+          <w:rFonts w:ascii="Times New Roman" w:hAnsi="Times New Roman" w:cs="Times New Roman"/>
+          <w:sz w:val="24"/>
+          <w:szCs w:val="24"/>
+        </w:rPr>
+        <w:t xml:space="preserve">. Bayesian hierarchical growth model specifications for </w:t>
+      </w:r>
+      <w:r>
+        <w:rPr>
+          <w:rFonts w:ascii="Times New Roman" w:hAnsi="Times New Roman" w:cs="Times New Roman"/>
+          <w:sz w:val="24"/>
+          <w:szCs w:val="24"/>
+        </w:rPr>
+        <w:t xml:space="preserve">Bayesian models. </w:t>
+      </w:r>
+      <w:r>
+        <w:rPr>
+          <w:rFonts w:ascii="Times New Roman" w:hAnsi="Times New Roman" w:cs="Times New Roman"/>
+          <w:sz w:val="24"/>
+          <w:szCs w:val="24"/>
+        </w:rPr>
+        <w:t>Monte Carlo simulation was burned in for n=10,000 runs with every 50</w:t>
+      </w:r>
+      <w:r>
+        <w:rPr>
+          <w:rFonts w:ascii="Times New Roman" w:hAnsi="Times New Roman" w:cs="Times New Roman"/>
+          <w:sz w:val="24"/>
+          <w:szCs w:val="24"/>
+          <w:vertAlign w:val="superscript"/>
+        </w:rPr>
+        <w:t>th</w:t>
+      </w:r>
+      <w:r>
+        <w:rPr>
+          <w:rFonts w:ascii="Times New Roman" w:hAnsi="Times New Roman" w:cs="Times New Roman"/>
+          <w:sz w:val="24"/>
+          <w:szCs w:val="24"/>
+        </w:rPr>
+        <w:t xml:space="preserve"> of the following 500,000 runs retained for tabulation into the posterior distributions. Variable names are kept consistent with the Appendix 1 </w:t>
+      </w:r>
+      <w:r>
+        <w:rPr>
+          <w:rFonts w:ascii="Times New Roman" w:hAnsi="Times New Roman" w:cs="Times New Roman"/>
+          <w:sz w:val="24"/>
+          <w:szCs w:val="24"/>
+        </w:rPr>
+        <w:t>JAGS</w:t>
+      </w:r>
+      <w:r>
+        <w:rPr>
+          <w:rFonts w:ascii="Times New Roman" w:hAnsi="Times New Roman" w:cs="Times New Roman"/>
+          <w:sz w:val="24"/>
+          <w:szCs w:val="24"/>
+        </w:rPr>
+        <w:t xml:space="preserve"> code and are not consistent with text references to von Bertalanffy growth parameters but remain intuitively similar (e.g., K=</w:t>
+      </w:r>
+      <w:proofErr w:type="spellStart"/>
+      <w:r>
+        <w:rPr>
+          <w:rFonts w:ascii="Times New Roman" w:hAnsi="Times New Roman" w:cs="Times New Roman"/>
+          <w:sz w:val="24"/>
+          <w:szCs w:val="24"/>
+        </w:rPr>
+        <w:t>k_mu</w:t>
+      </w:r>
+      <w:proofErr w:type="spellEnd"/>
+      <w:r>
+        <w:rPr>
+          <w:rFonts w:ascii="Times New Roman" w:hAnsi="Times New Roman" w:cs="Times New Roman"/>
+          <w:sz w:val="24"/>
+          <w:szCs w:val="24"/>
+        </w:rPr>
+        <w:t>, L</w:t>
+      </w:r>
+      <w:r>
+        <w:rPr>
+          <w:rFonts w:ascii="Times New Roman" w:hAnsi="Times New Roman" w:cs="Times New Roman"/>
+          <w:sz w:val="24"/>
+          <w:szCs w:val="24"/>
+          <w:vertAlign w:val="subscript"/>
+        </w:rPr>
+        <w:t>∞</w:t>
+      </w:r>
+      <w:r>
+        <w:rPr>
+          <w:rFonts w:ascii="Times New Roman" w:hAnsi="Times New Roman" w:cs="Times New Roman"/>
+          <w:sz w:val="24"/>
+          <w:szCs w:val="24"/>
+        </w:rPr>
+        <w:t>=</w:t>
+      </w:r>
+      <w:proofErr w:type="spellStart"/>
+      <w:r>
+        <w:rPr>
+          <w:rFonts w:ascii="Times New Roman" w:hAnsi="Times New Roman" w:cs="Times New Roman"/>
+          <w:sz w:val="24"/>
+          <w:szCs w:val="24"/>
+        </w:rPr>
+        <w:t>Linf_mu</w:t>
+      </w:r>
+      <w:proofErr w:type="spellEnd"/>
+      <w:r>
+        <w:rPr>
+          <w:rFonts w:ascii="Times New Roman" w:hAnsi="Times New Roman" w:cs="Times New Roman"/>
+          <w:sz w:val="24"/>
+          <w:szCs w:val="24"/>
+        </w:rPr>
+        <w:t>).</w:t>
+      </w:r>
+    </w:p>
+    <w:p>
+      <w:pPr>
+        <w:spacing w:before="100" w:beforeAutospacing="1" w:line="360" w:lineRule="auto"/>
+        <w:rPr>
+          <w:rFonts w:ascii="Times New Roman" w:hAnsi="Times New Roman" w:cs="Times New Roman"/>
+          <w:sz w:val="24"/>
+          <w:szCs w:val="24"/>
+        </w:rPr>
+      </w:pPr>
       <w:r>
         <w:rPr>
           <w:rStyle w:val="CommentReference"/>
@@ -31092,218 +31223,52 @@
       <w:r>
         <w:rPr>
           <w:rFonts w:ascii="Times New Roman" w:hAnsi="Times New Roman" w:cs="Times New Roman"/>
-          <w:sz w:val="24"/>
-          <w:szCs w:val="24"/>
-        </w:rPr>
-        <w:br w:type="page"/>
-      </w:r>
-    </w:p>
-    <w:p>
-      <w:pPr>
-        <w:rPr>
-          <w:rFonts w:ascii="Times New Roman" w:hAnsi="Times New Roman" w:cs="Times New Roman"/>
-          <w:sz w:val="24"/>
-          <w:szCs w:val="24"/>
-        </w:rPr>
-      </w:pPr>
-    </w:p>
-    <w:p>
-      <w:pPr>
-        <w:spacing w:before="100" w:beforeAutospacing="1" w:line="360" w:lineRule="auto"/>
-        <w:rPr>
-          <w:rFonts w:ascii="Times New Roman" w:hAnsi="Times New Roman" w:cs="Times New Roman"/>
-          <w:sz w:val="24"/>
-          <w:szCs w:val="24"/>
-        </w:rPr>
-      </w:pPr>
-      <w:r>
-        <w:rPr>
-          <w:rFonts w:ascii="Times New Roman" w:hAnsi="Times New Roman" w:cs="Times New Roman"/>
-          <w:b/>
-          <w:sz w:val="24"/>
-          <w:szCs w:val="24"/>
-        </w:rPr>
-        <w:t>Table</w:t>
-      </w:r>
-      <w:r>
-        <w:rPr>
-          <w:rFonts w:ascii="Times New Roman" w:hAnsi="Times New Roman" w:cs="Times New Roman"/>
-          <w:b/>
-          <w:sz w:val="24"/>
-          <w:szCs w:val="24"/>
-        </w:rPr>
-        <w:t xml:space="preserve"> </w:t>
-      </w:r>
-      <w:r>
-        <w:rPr>
-          <w:rFonts w:ascii="Times New Roman" w:hAnsi="Times New Roman" w:cs="Times New Roman"/>
-          <w:b/>
-          <w:sz w:val="24"/>
-          <w:szCs w:val="24"/>
-        </w:rPr>
-        <w:t>2</w:t>
-      </w:r>
-      <w:r>
-        <w:rPr>
-          <w:rFonts w:ascii="Times New Roman" w:hAnsi="Times New Roman" w:cs="Times New Roman"/>
-          <w:sz w:val="24"/>
-          <w:szCs w:val="24"/>
-        </w:rPr>
-        <w:t>. Bayesian hierarchical growth model specifications for Model 1 incorporating both K and L</w:t>
-      </w:r>
-      <w:r>
-        <w:rPr>
-          <w:rFonts w:ascii="Times New Roman" w:hAnsi="Times New Roman" w:cs="Times New Roman"/>
-          <w:sz w:val="24"/>
-          <w:szCs w:val="24"/>
-          <w:vertAlign w:val="subscript"/>
-        </w:rPr>
-        <w:t>∞</w:t>
-      </w:r>
-      <w:r>
-        <w:rPr>
-          <w:rFonts w:ascii="Times New Roman" w:hAnsi="Times New Roman" w:cs="Times New Roman"/>
-          <w:sz w:val="24"/>
-          <w:szCs w:val="24"/>
-        </w:rPr>
-        <w:t xml:space="preserve"> individual variability. Monte Carlo simulation was burned in for n=10,000 runs with every 50</w:t>
-      </w:r>
-      <w:r>
-        <w:rPr>
-          <w:rFonts w:ascii="Times New Roman" w:hAnsi="Times New Roman" w:cs="Times New Roman"/>
-          <w:sz w:val="24"/>
-          <w:szCs w:val="24"/>
-          <w:vertAlign w:val="superscript"/>
-        </w:rPr>
-        <w:t>th</w:t>
-      </w:r>
-      <w:r>
-        <w:rPr>
-          <w:rFonts w:ascii="Times New Roman" w:hAnsi="Times New Roman" w:cs="Times New Roman"/>
-          <w:sz w:val="24"/>
-          <w:szCs w:val="24"/>
-        </w:rPr>
-        <w:t xml:space="preserve"> of the following 500,000 runs retained for tabulation into the posterior distributions. Variable names are kept consistent with the Appendix 1 </w:t>
-      </w:r>
-      <w:r>
-        <w:rPr>
-          <w:rFonts w:ascii="Times New Roman" w:hAnsi="Times New Roman" w:cs="Times New Roman"/>
-          <w:sz w:val="24"/>
-          <w:szCs w:val="24"/>
-        </w:rPr>
-        <w:t>JAGS</w:t>
-      </w:r>
-      <w:r>
-        <w:rPr>
-          <w:rFonts w:ascii="Times New Roman" w:hAnsi="Times New Roman" w:cs="Times New Roman"/>
-          <w:sz w:val="24"/>
-          <w:szCs w:val="24"/>
-        </w:rPr>
-        <w:t xml:space="preserve"> code and are not consistent with text references to von Bertalanffy growth parameters but remain intuitively similar (e.g., K=</w:t>
-      </w:r>
-      <w:proofErr w:type="spellStart"/>
-      <w:r>
-        <w:rPr>
-          <w:rFonts w:ascii="Times New Roman" w:hAnsi="Times New Roman" w:cs="Times New Roman"/>
-          <w:sz w:val="24"/>
-          <w:szCs w:val="24"/>
-        </w:rPr>
-        <w:t>k_mu</w:t>
-      </w:r>
-      <w:proofErr w:type="spellEnd"/>
-      <w:r>
-        <w:rPr>
-          <w:rFonts w:ascii="Times New Roman" w:hAnsi="Times New Roman" w:cs="Times New Roman"/>
-          <w:sz w:val="24"/>
-          <w:szCs w:val="24"/>
-        </w:rPr>
-        <w:t>, L</w:t>
-      </w:r>
-      <w:r>
-        <w:rPr>
-          <w:rFonts w:ascii="Times New Roman" w:hAnsi="Times New Roman" w:cs="Times New Roman"/>
-          <w:sz w:val="24"/>
-          <w:szCs w:val="24"/>
-          <w:vertAlign w:val="subscript"/>
-        </w:rPr>
-        <w:t>∞</w:t>
-      </w:r>
-      <w:r>
-        <w:rPr>
-          <w:rFonts w:ascii="Times New Roman" w:hAnsi="Times New Roman" w:cs="Times New Roman"/>
-          <w:sz w:val="24"/>
-          <w:szCs w:val="24"/>
-        </w:rPr>
-        <w:t>=</w:t>
-      </w:r>
-      <w:proofErr w:type="spellStart"/>
-      <w:r>
-        <w:rPr>
-          <w:rFonts w:ascii="Times New Roman" w:hAnsi="Times New Roman" w:cs="Times New Roman"/>
-          <w:sz w:val="24"/>
-          <w:szCs w:val="24"/>
-        </w:rPr>
-        <w:t>Linf_mu</w:t>
-      </w:r>
-      <w:proofErr w:type="spellEnd"/>
-      <w:r>
-        <w:rPr>
-          <w:rFonts w:ascii="Times New Roman" w:hAnsi="Times New Roman" w:cs="Times New Roman"/>
-          <w:sz w:val="24"/>
-          <w:szCs w:val="24"/>
-        </w:rPr>
-        <w:t>).</w:t>
-      </w:r>
-    </w:p>
-    <w:commentRangeStart w:id="319"/>
-    <w:p>
-      <w:pPr>
-        <w:spacing w:before="100" w:beforeAutospacing="1" w:line="360" w:lineRule="auto"/>
-        <w:rPr>
-          <w:rFonts w:ascii="Times New Roman" w:hAnsi="Times New Roman" w:cs="Times New Roman"/>
-          <w:sz w:val="24"/>
-          <w:szCs w:val="24"/>
-        </w:rPr>
-      </w:pPr>
-      <w:r>
-        <w:rPr>
-          <w:rFonts w:ascii="Times New Roman" w:hAnsi="Times New Roman" w:cs="Times New Roman"/>
+          <w:b/>
           <w:noProof/>
           <w:sz w:val="24"/>
           <w:szCs w:val="24"/>
         </w:rPr>
-        <w:object w:dxaOrig="13829" w:dyaOrig="3375" w14:anchorId="67D08059">
-          <v:shapetype id="_x0000_t75" coordsize="21600,21600" o:spt="75" o:preferrelative="t" path="m@4@5l@4@11@9@11@9@5xe" filled="f" stroked="f">
-            <v:stroke joinstyle="miter"/>
-            <v:formulas>
-              <v:f eqn="if lineDrawn pixelLineWidth 0"/>
-              <v:f eqn="sum @0 1 0"/>
-              <v:f eqn="sum 0 0 @1"/>
-              <v:f eqn="prod @2 1 2"/>
-              <v:f eqn="prod @3 21600 pixelWidth"/>
-              <v:f eqn="prod @3 21600 pixelHeight"/>
-              <v:f eqn="sum @0 0 1"/>
-              <v:f eqn="prod @6 1 2"/>
-              <v:f eqn="prod @7 21600 pixelWidth"/>
-              <v:f eqn="sum @8 21600 0"/>
-              <v:f eqn="prod @7 21600 pixelHeight"/>
-              <v:f eqn="sum @10 21600 0"/>
-            </v:formulas>
-            <v:path o:extrusionok="f" gradientshapeok="t" o:connecttype="rect"/>
-            <o:lock v:ext="edit" aspectratio="t"/>
-          </v:shapetype>
-          <v:shape id="_x0000_i1025" type="#_x0000_t75" alt="" style="width:464pt;height:115.35pt;mso-width-percent:0;mso-height-percent:0;mso-width-percent:0;mso-height-percent:0" o:ole="">
-            <v:imagedata r:id="rId10" o:title=""/>
-          </v:shape>
-          <o:OLEObject Type="Embed" ProgID="Excel.Sheet.12" ShapeID="_x0000_i1025" DrawAspect="Content" ObjectID="_1612266111" r:id="rId11"/>
-        </w:object>
-      </w:r>
-      <w:commentRangeEnd w:id="319"/>
-      <w:r>
-        <w:rPr>
-          <w:rStyle w:val="CommentReference"/>
-        </w:rPr>
-        <w:commentReference w:id="319"/>
+        <w:drawing>
+          <wp:inline distT="0" distB="0" distL="0" distR="0" wp14:anchorId="51C8B816" wp14:editId="2ED73FBB">
+            <wp:extent cx="5943600" cy="6271895"/>
+            <wp:effectExtent l="0" t="0" r="0" b="1905"/>
+            <wp:docPr id="3" name="Picture 3" descr="A close up of text on a white background&#10;&#10;Description automatically generated"/>
+            <wp:cNvGraphicFramePr>
+              <a:graphicFrameLocks xmlns:a="http://schemas.openxmlformats.org/drawingml/2006/main" noChangeAspect="1"/>
+            </wp:cNvGraphicFramePr>
+            <a:graphic xmlns:a="http://schemas.openxmlformats.org/drawingml/2006/main">
+              <a:graphicData uri="http://schemas.openxmlformats.org/drawingml/2006/picture">
+                <pic:pic xmlns:pic="http://schemas.openxmlformats.org/drawingml/2006/picture">
+                  <pic:nvPicPr>
+                    <pic:cNvPr id="3" name="Screen Shot 2019-02-23 at 11.47.49 AM.png"/>
+                    <pic:cNvPicPr/>
+                  </pic:nvPicPr>
+                  <pic:blipFill>
+                    <a:blip r:embed="rId10">
+                      <a:extLst>
+                        <a:ext uri="{28A0092B-C50C-407E-A947-70E740481C1C}">
+                          <a14:useLocalDpi xmlns:a14="http://schemas.microsoft.com/office/drawing/2010/main" val="0"/>
+                        </a:ext>
+                      </a:extLst>
+                    </a:blip>
+                    <a:stretch>
+                      <a:fillRect/>
+                    </a:stretch>
+                  </pic:blipFill>
+                  <pic:spPr>
+                    <a:xfrm>
+                      <a:off x="0" y="0"/>
+                      <a:ext cx="5943600" cy="6271895"/>
+                    </a:xfrm>
+                    <a:prstGeom prst="rect">
+                      <a:avLst/>
+                    </a:prstGeom>
+                  </pic:spPr>
+                </pic:pic>
+              </a:graphicData>
+            </a:graphic>
+          </wp:inline>
+        </w:drawing>
       </w:r>
       <w:r>
         <w:rPr>
@@ -31391,7 +31356,7 @@
                     <pic:cNvPicPr/>
                   </pic:nvPicPr>
                   <pic:blipFill>
-                    <a:blip r:embed="rId12">
+                    <a:blip r:embed="rId11">
                       <a:extLst>
                         <a:ext uri="{28A0092B-C50C-407E-A947-70E740481C1C}">
                           <a14:useLocalDpi xmlns:a14="http://schemas.microsoft.com/office/drawing/2010/main" val="0"/>
@@ -31455,7 +31420,7 @@
           <w:szCs w:val="24"/>
         </w:rPr>
       </w:pPr>
-      <w:commentRangeStart w:id="320"/>
+      <w:commentRangeStart w:id="319"/>
       <w:r>
         <w:rPr>
           <w:rFonts w:ascii="Times New Roman" w:hAnsi="Times New Roman" w:cs="Times New Roman"/>
@@ -31596,12 +31561,12 @@
         </w:rPr>
         <w:t>For both models, parameter estimates fit to the full data set are reported in the Sample Estimate columns while bootstrapped parameter estimates (Median, 2.5%, 97.5%) are reported under the Population CI column.</w:t>
       </w:r>
-      <w:commentRangeEnd w:id="320"/>
+      <w:commentRangeEnd w:id="319"/>
       <w:r>
         <w:rPr>
           <w:rStyle w:val="CommentReference"/>
         </w:rPr>
-        <w:commentReference w:id="320"/>
+        <w:commentReference w:id="319"/>
       </w:r>
     </w:p>
     <w:p>
@@ -34200,6 +34165,7 @@
           <w:szCs w:val="24"/>
         </w:rPr>
       </w:pPr>
+      <w:commentRangeStart w:id="320"/>
       <w:commentRangeStart w:id="321"/>
       <w:r>
         <w:rPr>
@@ -34224,7 +34190,7 @@
                     <pic:cNvPicPr/>
                   </pic:nvPicPr>
                   <pic:blipFill>
-                    <a:blip r:embed="rId13">
+                    <a:blip r:embed="rId12">
                       <a:extLst>
                         <a:ext uri="{28A0092B-C50C-407E-A947-70E740481C1C}">
                           <a14:useLocalDpi xmlns:a14="http://schemas.microsoft.com/office/drawing/2010/main" val="0"/>
@@ -34250,6 +34216,13 @@
           </wp:inline>
         </w:drawing>
       </w:r>
+      <w:commentRangeEnd w:id="320"/>
+      <w:r>
+        <w:rPr>
+          <w:rStyle w:val="CommentReference"/>
+        </w:rPr>
+        <w:commentReference w:id="320"/>
+      </w:r>
       <w:commentRangeEnd w:id="321"/>
       <w:r>
         <w:rPr>
@@ -34320,38 +34293,13 @@
         </w:rPr>
         <w:t xml:space="preserve"> for </w:t>
       </w:r>
-      <w:del w:id="322" w:author="Stephen Scherrer" w:date="2018-09-14T11:50:00Z">
+      <w:ins w:id="322" w:author="Stephen Scherrer" w:date="2018-09-14T11:50:00Z">
         <w:r>
           <w:rPr>
             <w:rFonts w:ascii="Times New Roman" w:hAnsi="Times New Roman" w:cs="Times New Roman"/>
             <w:i/>
             <w:sz w:val="24"/>
             <w:szCs w:val="24"/>
-            <w:rPrChange w:id="323" w:author="Stephen Scherrer" w:date="2018-09-14T11:52:00Z">
-              <w:rPr>
-                <w:rFonts w:ascii="Times New Roman" w:hAnsi="Times New Roman" w:cs="Times New Roman"/>
-                <w:sz w:val="24"/>
-                <w:szCs w:val="24"/>
-              </w:rPr>
-            </w:rPrChange>
-          </w:rPr>
-          <w:delText>opakapaka</w:delText>
-        </w:r>
-      </w:del>
-      <w:ins w:id="324" w:author="Stephen Scherrer" w:date="2018-09-14T11:50:00Z">
-        <w:r>
-          <w:rPr>
-            <w:rFonts w:ascii="Times New Roman" w:hAnsi="Times New Roman" w:cs="Times New Roman"/>
-            <w:i/>
-            <w:sz w:val="24"/>
-            <w:szCs w:val="24"/>
-            <w:rPrChange w:id="325" w:author="Stephen Scherrer" w:date="2018-09-14T11:52:00Z">
-              <w:rPr>
-                <w:rFonts w:ascii="Times New Roman" w:hAnsi="Times New Roman" w:cs="Times New Roman"/>
-                <w:sz w:val="24"/>
-                <w:szCs w:val="24"/>
-              </w:rPr>
-            </w:rPrChange>
           </w:rPr>
           <w:t>P. filamentosus</w:t>
         </w:r>
@@ -34383,18 +34331,20 @@
           <w:szCs w:val="24"/>
         </w:rPr>
       </w:pPr>
-      <w:r>
-        <w:rPr>
-          <w:rFonts w:ascii="Times New Roman" w:hAnsi="Times New Roman" w:cs="Times New Roman"/>
+      <w:bookmarkStart w:id="323" w:name="_GoBack"/>
+      <w:r>
+        <w:rPr>
+          <w:rFonts w:ascii="Times New Roman" w:hAnsi="Times New Roman" w:cs="Times New Roman"/>
+          <w:b/>
           <w:noProof/>
           <w:sz w:val="24"/>
           <w:szCs w:val="24"/>
         </w:rPr>
         <w:drawing>
-          <wp:inline distT="0" distB="0" distL="0" distR="0" wp14:anchorId="690110A1" wp14:editId="68E7DE55">
-            <wp:extent cx="5486400" cy="3486150"/>
-            <wp:effectExtent l="19050" t="0" r="0" b="0"/>
-            <wp:docPr id="10" name="Picture 10"/>
+          <wp:inline distT="0" distB="0" distL="0" distR="0" wp14:anchorId="2B922D03" wp14:editId="6AF1D416">
+            <wp:extent cx="5943600" cy="5943600"/>
+            <wp:effectExtent l="0" t="0" r="0" b="0"/>
+            <wp:docPr id="6" name="Picture 6"/>
             <wp:cNvGraphicFramePr>
               <a:graphicFrameLocks xmlns:a="http://schemas.openxmlformats.org/drawingml/2006/main" noChangeAspect="1"/>
             </wp:cNvGraphicFramePr>
@@ -34402,109 +34352,11 @@
               <a:graphicData uri="http://schemas.openxmlformats.org/drawingml/2006/picture">
                 <pic:pic xmlns:pic="http://schemas.openxmlformats.org/drawingml/2006/picture">
                   <pic:nvPicPr>
-                    <pic:cNvPr id="0" name="Picture 10"/>
-                    <pic:cNvPicPr>
-                      <a:picLocks noChangeAspect="1" noChangeArrowheads="1"/>
-                    </pic:cNvPicPr>
-                  </pic:nvPicPr>
-                  <pic:blipFill>
-                    <a:blip r:embed="rId14"/>
-                    <a:srcRect/>
-                    <a:stretch>
-                      <a:fillRect/>
-                    </a:stretch>
-                  </pic:blipFill>
-                  <pic:spPr bwMode="auto">
-                    <a:xfrm>
-                      <a:off x="0" y="0"/>
-                      <a:ext cx="5486400" cy="3486150"/>
-                    </a:xfrm>
-                    <a:prstGeom prst="rect">
-                      <a:avLst/>
-                    </a:prstGeom>
-                    <a:noFill/>
-                    <a:ln w="9525">
-                      <a:noFill/>
-                      <a:miter lim="800000"/>
-                      <a:headEnd/>
-                      <a:tailEnd/>
-                    </a:ln>
-                  </pic:spPr>
-                </pic:pic>
-              </a:graphicData>
-            </a:graphic>
-          </wp:inline>
-        </w:drawing>
-      </w:r>
-      <w:r>
-        <w:rPr>
-          <w:rFonts w:ascii="Times New Roman" w:hAnsi="Times New Roman" w:cs="Times New Roman"/>
-          <w:b/>
-          <w:sz w:val="24"/>
-          <w:szCs w:val="24"/>
-        </w:rPr>
-        <w:br w:type="page"/>
-      </w:r>
-    </w:p>
-    <w:p>
-      <w:pPr>
-        <w:rPr>
-          <w:rFonts w:ascii="Times New Roman" w:hAnsi="Times New Roman" w:cs="Times New Roman"/>
-          <w:sz w:val="24"/>
-          <w:szCs w:val="24"/>
-        </w:rPr>
-      </w:pPr>
-      <w:r>
-        <w:rPr>
-          <w:rFonts w:ascii="Times New Roman" w:hAnsi="Times New Roman" w:cs="Times New Roman"/>
-          <w:b/>
-          <w:sz w:val="24"/>
-          <w:szCs w:val="24"/>
-        </w:rPr>
-        <w:lastRenderedPageBreak/>
-        <w:t xml:space="preserve">Figure 3. </w:t>
-      </w:r>
-      <w:r>
-        <w:rPr>
-          <w:rFonts w:ascii="Times New Roman" w:hAnsi="Times New Roman" w:cs="Times New Roman"/>
-          <w:sz w:val="24"/>
-          <w:szCs w:val="24"/>
-        </w:rPr>
-        <w:t>Plots comparing observed and predicted recapture lengths fit using parameter point estimates from Bayesian Models 1 and 2, as well as Maximum likelihood Models 5 and 11. Length at recapture was predicted as a function of length at marking and time at liberty. The 1:1 line indicates where points would fall if model parameters perfectly predicted length at recapture.</w:t>
-      </w:r>
-    </w:p>
-    <w:p>
-      <w:pPr>
-        <w:rPr>
-          <w:rFonts w:ascii="Times New Roman" w:hAnsi="Times New Roman" w:cs="Times New Roman"/>
-          <w:sz w:val="24"/>
-          <w:szCs w:val="24"/>
-        </w:rPr>
-      </w:pPr>
-      <w:r>
-        <w:rPr>
-          <w:rFonts w:ascii="Times New Roman" w:hAnsi="Times New Roman" w:cs="Times New Roman"/>
-          <w:noProof/>
-          <w:sz w:val="24"/>
-          <w:szCs w:val="24"/>
-        </w:rPr>
-        <w:drawing>
-          <wp:inline distT="0" distB="0" distL="0" distR="0" wp14:anchorId="224947A9" wp14:editId="704EDDA2">
-            <wp:extent cx="5943600" cy="5943600"/>
-            <wp:effectExtent l="0" t="0" r="0" b="0"/>
-            <wp:docPr id="13" name="Picture 13"/>
-            <wp:cNvGraphicFramePr>
-              <a:graphicFrameLocks xmlns:a="http://schemas.openxmlformats.org/drawingml/2006/main" noChangeAspect="1"/>
-            </wp:cNvGraphicFramePr>
-            <a:graphic xmlns:a="http://schemas.openxmlformats.org/drawingml/2006/main">
-              <a:graphicData uri="http://schemas.openxmlformats.org/drawingml/2006/picture">
-                <pic:pic xmlns:pic="http://schemas.openxmlformats.org/drawingml/2006/picture">
-                  <pic:nvPicPr>
-                    <pic:cNvPr id="13" name="Figure 3 - Predicted vs. Observed LR with validation data.pdf"/>
+                    <pic:cNvPr id="6" name="Fig2 - Coefficients of Variation.pdf"/>
                     <pic:cNvPicPr/>
                   </pic:nvPicPr>
                   <pic:blipFill>
-                    <a:blip r:embed="rId15">
+                    <a:blip r:embed="rId13">
                       <a:extLst>
                         <a:ext uri="{28A0092B-C50C-407E-A947-70E740481C1C}">
                           <a14:useLocalDpi xmlns:a14="http://schemas.microsoft.com/office/drawing/2010/main" val="0"/>
@@ -34530,6 +34382,7 @@
           </wp:inline>
         </w:drawing>
       </w:r>
+      <w:bookmarkEnd w:id="323"/>
       <w:r>
         <w:rPr>
           <w:rFonts w:ascii="Times New Roman" w:hAnsi="Times New Roman" w:cs="Times New Roman"/>
@@ -34556,56 +34409,47 @@
           <w:szCs w:val="24"/>
         </w:rPr>
         <w:lastRenderedPageBreak/>
-        <w:t xml:space="preserve">Figure </w:t>
-      </w:r>
-      <w:r>
-        <w:rPr>
-          <w:rFonts w:ascii="Times New Roman" w:hAnsi="Times New Roman" w:cs="Times New Roman"/>
-          <w:b/>
-          <w:sz w:val="24"/>
-          <w:szCs w:val="24"/>
-        </w:rPr>
-        <w:t>4</w:t>
-      </w:r>
-      <w:r>
-        <w:rPr>
-          <w:rFonts w:ascii="Times New Roman" w:hAnsi="Times New Roman" w:cs="Times New Roman"/>
-          <w:b/>
-          <w:sz w:val="24"/>
-          <w:szCs w:val="24"/>
-        </w:rPr>
-        <w:t>.</w:t>
-      </w:r>
-      <w:r>
-        <w:rPr>
-          <w:rFonts w:ascii="Times New Roman" w:hAnsi="Times New Roman" w:cs="Times New Roman"/>
-          <w:sz w:val="24"/>
-          <w:szCs w:val="24"/>
-        </w:rPr>
-        <w:t xml:space="preserve"> Comparison of von Bertalanffy growth function curves produced from parameters during this study. Horizontal dashed lines indicate the minimum and maximum length of individuals at the time of marking recorded in the OTP dataset.</w:t>
-      </w:r>
-    </w:p>
-    <w:p>
-      <w:pPr>
-        <w:rPr>
-          <w:rFonts w:ascii="Times New Roman" w:hAnsi="Times New Roman" w:cs="Times New Roman"/>
-          <w:sz w:val="24"/>
-          <w:szCs w:val="24"/>
-        </w:rPr>
-      </w:pPr>
-      <w:commentRangeStart w:id="326"/>
-      <w:r>
-        <w:rPr>
-          <w:rFonts w:ascii="Times New Roman" w:hAnsi="Times New Roman" w:cs="Times New Roman"/>
+        <w:t xml:space="preserve">Figure 3. </w:t>
+      </w:r>
+      <w:r>
+        <w:rPr>
+          <w:rFonts w:ascii="Times New Roman" w:hAnsi="Times New Roman" w:cs="Times New Roman"/>
+          <w:sz w:val="24"/>
+          <w:szCs w:val="24"/>
+        </w:rPr>
+        <w:t>Plots comparing observed and predicted recapture lengths fit using parameter point estimates from Bayesian Models 1 and 2, as well as Maximum likelihood Models 5 and 11. Length at recapture was predicted as a function of length at marking and time at liberty. The 1:1 line indicates where points would fall if model parameters perfectly predicted length at recapture.</w:t>
+      </w:r>
+      <w:r>
+        <w:rPr>
+          <w:rFonts w:ascii="Times New Roman" w:hAnsi="Times New Roman" w:cs="Times New Roman"/>
+          <w:b/>
           <w:noProof/>
           <w:sz w:val="24"/>
           <w:szCs w:val="24"/>
         </w:rPr>
+        <w:t xml:space="preserve"> </w:t>
+      </w:r>
+    </w:p>
+    <w:p>
+      <w:pPr>
+        <w:rPr>
+          <w:rFonts w:ascii="Times New Roman" w:hAnsi="Times New Roman" w:cs="Times New Roman"/>
+          <w:sz w:val="24"/>
+          <w:szCs w:val="24"/>
+        </w:rPr>
+      </w:pPr>
+      <w:r>
+        <w:rPr>
+          <w:rFonts w:ascii="Times New Roman" w:hAnsi="Times New Roman" w:cs="Times New Roman"/>
+          <w:noProof/>
+          <w:sz w:val="24"/>
+          <w:szCs w:val="24"/>
+        </w:rPr>
         <w:drawing>
-          <wp:inline distT="0" distB="0" distL="0" distR="0" wp14:anchorId="1C997562" wp14:editId="4638E8DF">
-            <wp:extent cx="5943600" cy="4592955"/>
+          <wp:inline distT="0" distB="0" distL="0" distR="0" wp14:anchorId="224947A9" wp14:editId="704EDDA2">
+            <wp:extent cx="5943600" cy="5943600"/>
             <wp:effectExtent l="0" t="0" r="0" b="0"/>
-            <wp:docPr id="5" name="Picture 5"/>
+            <wp:docPr id="13" name="Picture 13"/>
             <wp:cNvGraphicFramePr>
               <a:graphicFrameLocks xmlns:a="http://schemas.openxmlformats.org/drawingml/2006/main" noChangeAspect="1"/>
             </wp:cNvGraphicFramePr>
@@ -34613,11 +34457,144 @@
               <a:graphicData uri="http://schemas.openxmlformats.org/drawingml/2006/picture">
                 <pic:pic xmlns:pic="http://schemas.openxmlformats.org/drawingml/2006/picture">
                   <pic:nvPicPr>
-                    <pic:cNvPr id="5" name=" VBGF Plots for Bayesian and MLE models.pdf"/>
+                    <pic:cNvPr id="13" name="Figure 3 - Predicted vs. Observed LR with validation data.pdf"/>
                     <pic:cNvPicPr/>
                   </pic:nvPicPr>
                   <pic:blipFill>
-                    <a:blip r:embed="rId16">
+                    <a:blip r:embed="rId14">
+                      <a:extLst>
+                        <a:ext uri="{28A0092B-C50C-407E-A947-70E740481C1C}">
+                          <a14:useLocalDpi xmlns:a14="http://schemas.microsoft.com/office/drawing/2010/main" val="0"/>
+                        </a:ext>
+                      </a:extLst>
+                    </a:blip>
+                    <a:stretch>
+                      <a:fillRect/>
+                    </a:stretch>
+                  </pic:blipFill>
+                  <pic:spPr>
+                    <a:xfrm>
+                      <a:off x="0" y="0"/>
+                      <a:ext cx="5943600" cy="5943600"/>
+                    </a:xfrm>
+                    <a:prstGeom prst="rect">
+                      <a:avLst/>
+                    </a:prstGeom>
+                  </pic:spPr>
+                </pic:pic>
+              </a:graphicData>
+            </a:graphic>
+          </wp:inline>
+        </w:drawing>
+      </w:r>
+      <w:r>
+        <w:rPr>
+          <w:rFonts w:ascii="Times New Roman" w:hAnsi="Times New Roman" w:cs="Times New Roman"/>
+          <w:b/>
+          <w:sz w:val="24"/>
+          <w:szCs w:val="24"/>
+        </w:rPr>
+        <w:br w:type="page"/>
+      </w:r>
+    </w:p>
+    <w:p>
+      <w:pPr>
+        <w:rPr>
+          <w:rFonts w:ascii="Times New Roman" w:hAnsi="Times New Roman" w:cs="Times New Roman"/>
+          <w:sz w:val="24"/>
+          <w:szCs w:val="24"/>
+        </w:rPr>
+      </w:pPr>
+      <w:r>
+        <w:rPr>
+          <w:rFonts w:ascii="Times New Roman" w:hAnsi="Times New Roman" w:cs="Times New Roman"/>
+          <w:b/>
+          <w:sz w:val="24"/>
+          <w:szCs w:val="24"/>
+        </w:rPr>
+        <w:lastRenderedPageBreak/>
+        <w:t xml:space="preserve">Figure </w:t>
+      </w:r>
+      <w:r>
+        <w:rPr>
+          <w:rFonts w:ascii="Times New Roman" w:hAnsi="Times New Roman" w:cs="Times New Roman"/>
+          <w:b/>
+          <w:sz w:val="24"/>
+          <w:szCs w:val="24"/>
+        </w:rPr>
+        <w:t>4</w:t>
+      </w:r>
+      <w:r>
+        <w:rPr>
+          <w:rFonts w:ascii="Times New Roman" w:hAnsi="Times New Roman" w:cs="Times New Roman"/>
+          <w:b/>
+          <w:sz w:val="24"/>
+          <w:szCs w:val="24"/>
+        </w:rPr>
+        <w:t>.</w:t>
+      </w:r>
+      <w:r>
+        <w:rPr>
+          <w:rFonts w:ascii="Times New Roman" w:hAnsi="Times New Roman" w:cs="Times New Roman"/>
+          <w:sz w:val="24"/>
+          <w:szCs w:val="24"/>
+        </w:rPr>
+        <w:t xml:space="preserve"> Comparison of von Bertalanffy growth function curves produced from parameters during this study. Horizontal dashed lines indicate the minimum and maximum length of individuals at the time of marking recorded in the OTP dataset.</w:t>
+      </w:r>
+      <w:r>
+        <w:rPr>
+          <w:rFonts w:ascii="Times New Roman" w:hAnsi="Times New Roman" w:cs="Times New Roman"/>
+          <w:sz w:val="24"/>
+          <w:szCs w:val="24"/>
+        </w:rPr>
+        <w:t xml:space="preserve"> Growth curves were estimated for two best Bayesian (Models 1 and 2) and maximum likelihood models (Models 5 and 11). </w:t>
+      </w:r>
+    </w:p>
+    <w:p>
+      <w:pPr>
+        <w:rPr>
+          <w:rFonts w:ascii="Times New Roman" w:hAnsi="Times New Roman" w:cs="Times New Roman"/>
+          <w:sz w:val="24"/>
+          <w:szCs w:val="24"/>
+        </w:rPr>
+      </w:pPr>
+      <w:commentRangeStart w:id="324"/>
+      <w:r>
+        <w:rPr>
+          <w:rStyle w:val="CommentReference"/>
+        </w:rPr>
+        <w:commentReference w:id="325"/>
+      </w:r>
+      <w:commentRangeEnd w:id="324"/>
+      <w:r>
+        <w:rPr>
+          <w:rStyle w:val="CommentReference"/>
+        </w:rPr>
+        <w:commentReference w:id="324"/>
+      </w:r>
+    </w:p>
+    <w:p>
+      <w:r>
+        <w:rPr>
+          <w:noProof/>
+        </w:rPr>
+        <w:drawing>
+          <wp:inline distT="0" distB="0" distL="0" distR="0" wp14:anchorId="69D3359C" wp14:editId="6640B20C">
+            <wp:extent cx="5943600" cy="4592955"/>
+            <wp:effectExtent l="0" t="0" r="0" b="0"/>
+            <wp:docPr id="4" name="Picture 4"/>
+            <wp:cNvGraphicFramePr>
+              <a:graphicFrameLocks xmlns:a="http://schemas.openxmlformats.org/drawingml/2006/main" noChangeAspect="1"/>
+            </wp:cNvGraphicFramePr>
+            <a:graphic xmlns:a="http://schemas.openxmlformats.org/drawingml/2006/main">
+              <a:graphicData uri="http://schemas.openxmlformats.org/drawingml/2006/picture">
+                <pic:pic xmlns:pic="http://schemas.openxmlformats.org/drawingml/2006/picture">
+                  <pic:nvPicPr>
+                    <pic:cNvPr id="4" name="Figure 5 - VBGF Plots for Bayesian and MLE models.pdf"/>
+                    <pic:cNvPicPr/>
+                  </pic:nvPicPr>
+                  <pic:blipFill>
+                    <a:blip r:embed="rId15">
                       <a:extLst>
                         <a:ext uri="{28A0092B-C50C-407E-A947-70E740481C1C}">
                           <a14:useLocalDpi xmlns:a14="http://schemas.microsoft.com/office/drawing/2010/main" val="0"/>
@@ -34643,15 +34620,7 @@
           </wp:inline>
         </w:drawing>
       </w:r>
-      <w:commentRangeEnd w:id="326"/>
-      <w:r>
-        <w:rPr>
-          <w:rStyle w:val="CommentReference"/>
-        </w:rPr>
-        <w:commentReference w:id="326"/>
-      </w:r>
-    </w:p>
-    <w:p/>
+    </w:p>
     <w:sectPr>
       <w:pgSz w:w="12240" w:h="15840"/>
       <w:pgMar w:top="1440" w:right="1440" w:bottom="1440" w:left="1440" w:header="720" w:footer="720" w:gutter="0"/>
@@ -34745,7 +34714,7 @@
       </w:r>
     </w:p>
   </w:comment>
-  <w:comment w:id="108" w:author="ecf" w:date="2018-12-03T14:59:00Z" w:initials="e">
+  <w:comment w:id="105" w:author="Stephen Scherrer [2]" w:date="2019-02-22T12:32:00Z" w:initials="SS">
     <w:p>
       <w:pPr>
         <w:pStyle w:val="CommentText"/>
@@ -34757,11 +34726,27 @@
         <w:annotationRef/>
       </w:r>
       <w:r>
+        <w:t>DONE!</w:t>
+      </w:r>
+    </w:p>
+  </w:comment>
+  <w:comment w:id="109" w:author="ecf" w:date="2018-12-03T14:59:00Z" w:initials="e">
+    <w:p>
+      <w:pPr>
+        <w:pStyle w:val="CommentText"/>
+      </w:pPr>
+      <w:r>
+        <w:rPr>
+          <w:rStyle w:val="CommentReference"/>
+        </w:rPr>
+        <w:annotationRef/>
+      </w:r>
+      <w:r>
         <w:t>You could use this data to make the map that I suggested earlier.</w:t>
       </w:r>
     </w:p>
   </w:comment>
-  <w:comment w:id="109" w:author="Stephen Scherrer [2]" w:date="2019-02-15T12:06:00Z" w:initials="SS">
+  <w:comment w:id="110" w:author="Stephen Scherrer [2]" w:date="2019-02-15T12:06:00Z" w:initials="SS">
     <w:p>
       <w:pPr>
         <w:pStyle w:val="CommentText"/>
@@ -34798,7 +34783,7 @@
       </w:r>
     </w:p>
   </w:comment>
-  <w:comment w:id="124" w:author="ecf" w:date="2018-12-04T08:55:00Z" w:initials="e">
+  <w:comment w:id="125" w:author="ecf" w:date="2018-12-04T08:55:00Z" w:initials="e">
     <w:p>
       <w:pPr>
         <w:pStyle w:val="CommentText"/>
@@ -34814,7 +34799,7 @@
       </w:r>
     </w:p>
   </w:comment>
-  <w:comment w:id="134" w:author="ecf" w:date="2018-12-04T08:58:00Z" w:initials="e">
+  <w:comment w:id="135" w:author="ecf" w:date="2018-12-04T08:58:00Z" w:initials="e">
     <w:p>
       <w:pPr>
         <w:pStyle w:val="CommentText"/>
@@ -34830,7 +34815,7 @@
       </w:r>
     </w:p>
   </w:comment>
-  <w:comment w:id="143" w:author="ecf" w:date="2018-12-04T08:59:00Z" w:initials="e">
+  <w:comment w:id="144" w:author="ecf" w:date="2018-12-04T08:59:00Z" w:initials="e">
     <w:p>
       <w:pPr>
         <w:pStyle w:val="CommentText"/>
@@ -34846,7 +34831,7 @@
       </w:r>
     </w:p>
   </w:comment>
-  <w:comment w:id="166" w:author="ecf" w:date="2018-12-04T09:01:00Z" w:initials="e">
+  <w:comment w:id="167" w:author="ecf" w:date="2018-12-04T09:01:00Z" w:initials="e">
     <w:p>
       <w:pPr>
         <w:pStyle w:val="CommentText"/>
@@ -34870,7 +34855,7 @@
       </w:r>
     </w:p>
   </w:comment>
-  <w:comment w:id="169" w:author="ecf" w:date="2018-12-04T09:02:00Z" w:initials="e">
+  <w:comment w:id="170" w:author="ecf" w:date="2018-12-04T09:02:00Z" w:initials="e">
     <w:p>
       <w:pPr>
         <w:pStyle w:val="CommentText"/>
@@ -34886,7 +34871,7 @@
       </w:r>
     </w:p>
   </w:comment>
-  <w:comment w:id="179" w:author="ecf" w:date="2018-12-04T09:03:00Z" w:initials="e">
+  <w:comment w:id="180" w:author="ecf" w:date="2018-12-04T09:03:00Z" w:initials="e">
     <w:p>
       <w:pPr>
         <w:pStyle w:val="CommentText"/>
@@ -34902,7 +34887,7 @@
       </w:r>
     </w:p>
   </w:comment>
-  <w:comment w:id="210" w:author="ecf" w:date="2018-12-04T09:10:00Z" w:initials="e">
+  <w:comment w:id="211" w:author="ecf" w:date="2018-12-04T09:10:00Z" w:initials="e">
     <w:p>
       <w:pPr>
         <w:pStyle w:val="CommentText"/>
@@ -34915,43 +34900,6 @@
       </w:r>
       <w:r>
         <w:t>Is this total length? The lengths differ from the prior sentence but seem to both refer to lengths of recaptured fish. Please clarify with prior sentence.</w:t>
-      </w:r>
-    </w:p>
-  </w:comment>
-  <w:comment w:id="212" w:author="ecf" w:date="2018-12-04T09:11:00Z" w:initials="e">
-    <w:p>
-      <w:pPr>
-        <w:pStyle w:val="CommentText"/>
-      </w:pPr>
-      <w:r>
-        <w:rPr>
-          <w:rStyle w:val="CommentReference"/>
-        </w:rPr>
-        <w:annotationRef/>
-      </w:r>
-      <w:proofErr w:type="gramStart"/>
-      <w:r>
-        <w:t>Of course</w:t>
-      </w:r>
-      <w:proofErr w:type="gramEnd"/>
-      <w:r>
-        <w:t xml:space="preserve"> it was. Apocalypse fish.</w:t>
-      </w:r>
-    </w:p>
-  </w:comment>
-  <w:comment w:id="217" w:author="ecf" w:date="2018-12-04T09:15:00Z" w:initials="e">
-    <w:p>
-      <w:pPr>
-        <w:pStyle w:val="CommentText"/>
-      </w:pPr>
-      <w:r>
-        <w:rPr>
-          <w:rStyle w:val="CommentReference"/>
-        </w:rPr>
-        <w:annotationRef/>
-      </w:r>
-      <w:r>
-        <w:t>431 fish recapture – 46 individuals at liberty &lt; 60 days = 385 fish but the text says 387 fish. Which is correct?</w:t>
       </w:r>
     </w:p>
   </w:comment>
@@ -34966,12 +34914,49 @@
         </w:rPr>
         <w:annotationRef/>
       </w:r>
+      <w:proofErr w:type="gramStart"/>
+      <w:r>
+        <w:t>Of course</w:t>
+      </w:r>
+      <w:proofErr w:type="gramEnd"/>
+      <w:r>
+        <w:t xml:space="preserve"> it was. Apocalypse fish.</w:t>
+      </w:r>
+    </w:p>
+  </w:comment>
+  <w:comment w:id="218" w:author="ecf" w:date="2018-12-04T09:15:00Z" w:initials="e">
+    <w:p>
+      <w:pPr>
+        <w:pStyle w:val="CommentText"/>
+      </w:pPr>
+      <w:r>
+        <w:rPr>
+          <w:rStyle w:val="CommentReference"/>
+        </w:rPr>
+        <w:annotationRef/>
+      </w:r>
+      <w:r>
+        <w:t>431 fish recapture – 46 individuals at liberty &lt; 60 days = 385 fish but the text says 387 fish. Which is correct?</w:t>
+      </w:r>
+    </w:p>
+  </w:comment>
+  <w:comment w:id="214" w:author="ecf" w:date="2018-12-04T09:11:00Z" w:initials="e">
+    <w:p>
+      <w:pPr>
+        <w:pStyle w:val="CommentText"/>
+      </w:pPr>
+      <w:r>
+        <w:rPr>
+          <w:rStyle w:val="CommentReference"/>
+        </w:rPr>
+        <w:annotationRef/>
+      </w:r>
       <w:r>
         <w:t>Is this the first publication of the Okamoto dataset? If yes, then add a paragraph on the spatial distribution of the tag-recaptures, how many were tagged on each island, during which years, how often then moved between fishing grids (% captured in same grid cell, % captured in different grid cell, same island, % captured in different grid cell, different island). Stuff like that. People will be curious about it.</w:t>
       </w:r>
     </w:p>
   </w:comment>
-  <w:comment w:id="214" w:author="Stephen Scherrer [2]" w:date="2019-02-15T12:10:00Z" w:initials="SS">
+  <w:comment w:id="215" w:author="Stephen Scherrer [2]" w:date="2019-02-15T12:10:00Z" w:initials="SS">
     <w:p>
       <w:pPr>
         <w:pStyle w:val="CommentText"/>
@@ -34995,7 +34980,7 @@
       </w:r>
     </w:p>
   </w:comment>
-  <w:comment w:id="220" w:author="ecf" w:date="2018-12-04T09:24:00Z" w:initials="e">
+  <w:comment w:id="221" w:author="ecf" w:date="2018-12-04T09:24:00Z" w:initials="e">
     <w:p>
       <w:pPr>
         <w:pStyle w:val="CommentText"/>
@@ -35011,7 +34996,7 @@
       </w:r>
     </w:p>
   </w:comment>
-  <w:comment w:id="227" w:author="ecf" w:date="2018-12-04T09:34:00Z" w:initials="e">
+  <w:comment w:id="228" w:author="ecf" w:date="2018-12-04T09:34:00Z" w:initials="e">
     <w:p>
       <w:pPr>
         <w:pStyle w:val="CommentText"/>
@@ -35027,7 +35012,7 @@
       </w:r>
     </w:p>
   </w:comment>
-  <w:comment w:id="231" w:author="ecf" w:date="2018-12-04T08:59:00Z" w:initials="e">
+  <w:comment w:id="232" w:author="ecf" w:date="2018-12-04T08:59:00Z" w:initials="e">
     <w:p>
       <w:pPr>
         <w:pStyle w:val="CommentText"/>
@@ -35043,7 +35028,7 @@
       </w:r>
     </w:p>
   </w:comment>
-  <w:comment w:id="229" w:author="ecf" w:date="2018-12-04T09:37:00Z" w:initials="e">
+  <w:comment w:id="230" w:author="ecf" w:date="2018-12-04T09:37:00Z" w:initials="e">
     <w:p>
       <w:pPr>
         <w:pStyle w:val="CommentText"/>
@@ -35291,7 +35276,7 @@
       </w:r>
     </w:p>
   </w:comment>
-  <w:comment w:id="241" w:author="ecf" w:date="2018-12-04T09:43:00Z" w:initials="e">
+  <w:comment w:id="242" w:author="ecf" w:date="2018-12-04T09:43:00Z" w:initials="e">
     <w:p>
       <w:pPr>
         <w:pStyle w:val="CommentText"/>
@@ -35307,7 +35292,7 @@
       </w:r>
     </w:p>
   </w:comment>
-  <w:comment w:id="249" w:author="ecf" w:date="2018-12-04T10:05:00Z" w:initials="e">
+  <w:comment w:id="250" w:author="ecf" w:date="2018-12-04T10:05:00Z" w:initials="e">
     <w:p>
       <w:pPr>
         <w:pStyle w:val="CommentText"/>
@@ -35323,7 +35308,7 @@
       </w:r>
     </w:p>
   </w:comment>
-  <w:comment w:id="250" w:author="Stephen Scherrer [2]" w:date="2019-02-21T11:02:00Z" w:initials="SS">
+  <w:comment w:id="251" w:author="Stephen Scherrer [2]" w:date="2019-02-21T11:02:00Z" w:initials="SS">
     <w:p>
       <w:pPr>
         <w:pStyle w:val="CommentText"/>
@@ -35343,10 +35328,7 @@
         <w:pStyle w:val="CommentText"/>
       </w:pPr>
       <w:r>
-        <w:t xml:space="preserve">Specific – Addressing Tagging </w:t>
-      </w:r>
-      <w:r>
-        <w:t>Methods</w:t>
+        <w:t>Specific – Addressing Tagging Methods</w:t>
       </w:r>
     </w:p>
     <w:p>
@@ -35424,7 +35406,7 @@
       </w:pPr>
     </w:p>
   </w:comment>
-  <w:comment w:id="261" w:author="ecf" w:date="2018-12-04T09:46:00Z" w:initials="e">
+  <w:comment w:id="262" w:author="ecf" w:date="2018-12-04T09:46:00Z" w:initials="e">
     <w:p>
       <w:pPr>
         <w:pStyle w:val="CommentText"/>
@@ -35546,7 +35528,7 @@
       </w:r>
     </w:p>
   </w:comment>
-  <w:comment w:id="310" w:author="ecf" w:date="2018-12-04T10:13:00Z" w:initials="e">
+  <w:comment w:id="309" w:author="ecf" w:date="2018-12-04T10:13:00Z" w:initials="e">
     <w:p>
       <w:pPr>
         <w:pStyle w:val="CommentText"/>
@@ -35562,7 +35544,7 @@
       </w:r>
     </w:p>
   </w:comment>
-  <w:comment w:id="316" w:author="ecf" w:date="2018-12-04T09:56:00Z" w:initials="e">
+  <w:comment w:id="315" w:author="ecf" w:date="2018-12-04T09:56:00Z" w:initials="e">
     <w:p>
       <w:pPr>
         <w:pStyle w:val="CommentText"/>
@@ -35586,7 +35568,7 @@
       </w:r>
     </w:p>
   </w:comment>
-  <w:comment w:id="317" w:author="ecf" w:date="2018-12-04T09:20:00Z" w:initials="e">
+  <w:comment w:id="316" w:author="ecf" w:date="2018-12-04T09:20:00Z" w:initials="e">
     <w:p>
       <w:pPr>
         <w:pStyle w:val="CommentText"/>
@@ -35606,7 +35588,7 @@
       </w:r>
     </w:p>
   </w:comment>
-  <w:comment w:id="318" w:author="Stephen Scherrer [2]" w:date="2019-02-21T10:43:00Z" w:initials="SS">
+  <w:comment w:id="317" w:author="Stephen Scherrer [2]" w:date="2019-02-21T10:43:00Z" w:initials="SS">
     <w:p>
       <w:pPr>
         <w:pStyle w:val="CommentText"/>
@@ -35632,7 +35614,7 @@
       </w:r>
     </w:p>
   </w:comment>
-  <w:comment w:id="319" w:author="ecf" w:date="2018-12-04T09:27:00Z" w:initials="e">
+  <w:comment w:id="318" w:author="ecf" w:date="2018-12-04T09:27:00Z" w:initials="e">
     <w:p>
       <w:pPr>
         <w:pStyle w:val="CommentText"/>
@@ -35648,7 +35630,7 @@
       </w:r>
     </w:p>
   </w:comment>
-  <w:comment w:id="320" w:author="ecf" w:date="2018-12-04T09:33:00Z" w:initials="e">
+  <w:comment w:id="319" w:author="ecf" w:date="2018-12-04T09:33:00Z" w:initials="e">
     <w:p>
       <w:pPr>
         <w:pStyle w:val="CommentText"/>
@@ -35664,7 +35646,7 @@
       </w:r>
     </w:p>
   </w:comment>
-  <w:comment w:id="321" w:author="ecf" w:date="2018-12-04T09:28:00Z" w:initials="e">
+  <w:comment w:id="320" w:author="ecf" w:date="2018-12-04T09:28:00Z" w:initials="e">
     <w:p>
       <w:pPr>
         <w:pStyle w:val="CommentText"/>
@@ -35680,7 +35662,7 @@
       </w:r>
     </w:p>
   </w:comment>
-  <w:comment w:id="326" w:author="ecf" w:date="2018-12-04T10:09:00Z" w:initials="e">
+  <w:comment w:id="321" w:author="Stephen Scherrer [2]" w:date="2019-02-23T12:03:00Z" w:initials="SS">
     <w:p>
       <w:pPr>
         <w:pStyle w:val="CommentText"/>
@@ -35692,7 +35674,39 @@
         <w:annotationRef/>
       </w:r>
       <w:r>
+        <w:t>Wait… what? How are both white? One is red and the other blue…</w:t>
+      </w:r>
+    </w:p>
+  </w:comment>
+  <w:comment w:id="325" w:author="ecf" w:date="2018-12-04T10:09:00Z" w:initials="e">
+    <w:p>
+      <w:pPr>
+        <w:pStyle w:val="CommentText"/>
+      </w:pPr>
+      <w:r>
+        <w:rPr>
+          <w:rStyle w:val="CommentReference"/>
+        </w:rPr>
+        <w:annotationRef/>
+      </w:r>
+      <w:r>
         <w:t>This is an important figure that needs more work. Bigger fonts, thicker lines, maybe add the data points? That might be too busy. Add tick marks for values between current labels.</w:t>
+      </w:r>
+    </w:p>
+  </w:comment>
+  <w:comment w:id="324" w:author="Stephen Scherrer [2]" w:date="2019-02-23T12:06:00Z" w:initials="SS">
+    <w:p>
+      <w:pPr>
+        <w:pStyle w:val="CommentText"/>
+      </w:pPr>
+      <w:r>
+        <w:rPr>
+          <w:rStyle w:val="CommentReference"/>
+        </w:rPr>
+        <w:annotationRef/>
+      </w:r>
+      <w:r>
+        <w:t xml:space="preserve">Can’t add data directly as the x axis is dependent on age estimates which differ for each model. </w:t>
       </w:r>
     </w:p>
   </w:comment>
@@ -35703,9 +35717,10 @@
 <w15:commentsEx xmlns:wpc="http://schemas.microsoft.com/office/word/2010/wordprocessingCanvas" xmlns:cx="http://schemas.microsoft.com/office/drawing/2014/chartex" xmlns:cx1="http://schemas.microsoft.com/office/drawing/2015/9/8/chartex" xmlns:cx2="http://schemas.microsoft.com/office/drawing/2015/10/21/chartex" xmlns:cx3="http://schemas.microsoft.com/office/drawing/2016/5/9/chartex" xmlns:cx4="http://schemas.microsoft.com/office/drawing/2016/5/10/chartex" xmlns:cx5="http://schemas.microsoft.com/office/drawing/2016/5/11/chartex" xmlns:cx6="http://schemas.microsoft.com/office/drawing/2016/5/12/chartex" xmlns:cx7="http://schemas.microsoft.com/office/drawing/2016/5/13/chartex" xmlns:cx8="http://schemas.microsoft.com/office/drawing/2016/5/14/chartex" xmlns:mc="http://schemas.openxmlformats.org/markup-compatibility/2006" xmlns:aink="http://schemas.microsoft.com/office/drawing/2016/ink" xmlns:am3d="http://schemas.microsoft.com/office/drawing/2017/model3d" xmlns:o="urn:schemas-microsoft-com:office:office" xmlns:r="http://schemas.openxmlformats.org/officeDocument/2006/relationships" xmlns:m="http://schemas.openxmlformats.org/officeDocument/2006/math" xmlns:v="urn:schemas-microsoft-com:vml" xmlns:wp14="http://schemas.microsoft.com/office/word/2010/wordprocessingDrawing" xmlns:wp="http://schemas.openxmlformats.org/drawingml/2006/wordprocessingDrawing" xmlns:w10="urn:schemas-microsoft-com:office:word" xmlns:w="http://schemas.openxmlformats.org/wordprocessingml/2006/main" xmlns:w14="http://schemas.microsoft.com/office/word/2010/wordml" xmlns:w15="http://schemas.microsoft.com/office/word/2012/wordml" xmlns:w16cid="http://schemas.microsoft.com/office/word/2016/wordml/cid" xmlns:w16se="http://schemas.microsoft.com/office/word/2015/wordml/symex" xmlns:wpg="http://schemas.microsoft.com/office/word/2010/wordprocessingGroup" xmlns:wpi="http://schemas.microsoft.com/office/word/2010/wordprocessingInk" xmlns:wne="http://schemas.microsoft.com/office/word/2006/wordml" xmlns:wps="http://schemas.microsoft.com/office/word/2010/wordprocessingShape" mc:Ignorable="w14 w15 w16se w16cid wp14">
   <w15:commentEx w15:paraId="104A9CAA" w15:done="0"/>
   <w15:commentEx w15:paraId="1968DD95" w15:done="0"/>
-  <w15:commentEx w15:paraId="67095CF7" w15:done="0"/>
-  <w15:commentEx w15:paraId="6D4066A4" w15:paraIdParent="67095CF7" w15:done="0"/>
-  <w15:commentEx w15:paraId="5AAE8588" w15:paraIdParent="67095CF7" w15:done="0"/>
+  <w15:commentEx w15:paraId="67095CF7" w15:done="1"/>
+  <w15:commentEx w15:paraId="6D4066A4" w15:paraIdParent="67095CF7" w15:done="1"/>
+  <w15:commentEx w15:paraId="5AAE8588" w15:paraIdParent="67095CF7" w15:done="1"/>
+  <w15:commentEx w15:paraId="496CB418" w15:paraIdParent="67095CF7" w15:done="1"/>
   <w15:commentEx w15:paraId="7445983B" w15:done="0"/>
   <w15:commentEx w15:paraId="2CEE09DE" w15:paraIdParent="7445983B" w15:done="0"/>
   <w15:commentEx w15:paraId="42FD5BFF" w15:done="0"/>
@@ -35739,7 +35754,9 @@
   <w15:commentEx w15:paraId="771C7334" w15:done="0"/>
   <w15:commentEx w15:paraId="197C7D0A" w15:done="0"/>
   <w15:commentEx w15:paraId="57D5B8E1" w15:done="0"/>
+  <w15:commentEx w15:paraId="2979CC22" w15:paraIdParent="57D5B8E1" w15:done="0"/>
   <w15:commentEx w15:paraId="3D227E2F" w15:done="0"/>
+  <w15:commentEx w15:paraId="24FF38CC" w15:paraIdParent="3D227E2F" w15:done="0"/>
 </w15:commentsEx>
 </file>
 
@@ -35750,6 +35767,7 @@
   <w16cid:commentId w16cid:paraId="67095CF7" w16cid:durableId="1E0C438C"/>
   <w16cid:commentId w16cid:paraId="6D4066A4" w16cid:durableId="1E7F189B"/>
   <w16cid:commentId w16cid:paraId="5AAE8588" w16cid:durableId="201529F9"/>
+  <w16cid:commentId w16cid:paraId="496CB418" w16cid:durableId="201A6A73"/>
   <w16cid:commentId w16cid:paraId="7445983B" w16cid:durableId="1FB0D40C"/>
   <w16cid:commentId w16cid:paraId="2CEE09DE" w16cid:durableId="201129B4"/>
   <w16cid:commentId w16cid:paraId="42FD5BFF" w16cid:durableId="1FB0D40D"/>
@@ -35773,14 +35791,17 @@
   <w16cid:commentId w16cid:paraId="346D6442" w16cid:durableId="1FB0D41E"/>
   <w16cid:commentId w16cid:paraId="63AC13E9" w16cid:durableId="1FB0D41F"/>
   <w16cid:commentId w16cid:paraId="5B84CCFA" w16cid:durableId="1FB0D420"/>
+  <w16cid:commentId w16cid:paraId="701ED91F" w16cid:durableId="201A6A68"/>
   <w16cid:commentId w16cid:paraId="7208748A" w16cid:durableId="20190668"/>
   <w16cid:commentId w16cid:paraId="0E10A25D" w16cid:durableId="1FB0D423"/>
   <w16cid:commentId w16cid:paraId="2F317FA9" w16cid:durableId="1FB0D424"/>
+  <w16cid:commentId w16cid:paraId="18FB40E0" w16cid:durableId="201A6A6C"/>
+  <w16cid:commentId w16cid:paraId="79F499FA" w16cid:durableId="201A6A6D"/>
   <w16cid:commentId w16cid:paraId="37C40C66" w16cid:durableId="2018FF4C"/>
-  <w16cid:commentId w16cid:paraId="771C7334" w16cid:durableId="1FB0D427"/>
   <w16cid:commentId w16cid:paraId="197C7D0A" w16cid:durableId="1FB0D429"/>
   <w16cid:commentId w16cid:paraId="57D5B8E1" w16cid:durableId="1FB0D42A"/>
-  <w16cid:commentId w16cid:paraId="3D227E2F" w16cid:durableId="1FB0D42C"/>
+  <w16cid:commentId w16cid:paraId="2979CC22" w16cid:durableId="201BB4F4"/>
+  <w16cid:commentId w16cid:paraId="24FF38CC" w16cid:durableId="201BB5D9"/>
 </w16cid:commentsIds>
 </file>
 
@@ -37362,7 +37383,7 @@
 </file>
 
 <file path=customXml/itemProps1.xml><?xml version="1.0" encoding="utf-8"?>
-<ds:datastoreItem xmlns:ds="http://schemas.openxmlformats.org/officeDocument/2006/customXml" ds:itemID="{D447E2A6-89C1-AF44-8FD4-915F10E7B45F}">
+<ds:datastoreItem xmlns:ds="http://schemas.openxmlformats.org/officeDocument/2006/customXml" ds:itemID="{418222CA-C4FF-6445-8513-72008ADF9204}">
   <ds:schemaRefs>
     <ds:schemaRef ds:uri="http://schemas.openxmlformats.org/officeDocument/2006/bibliography"/>
   </ds:schemaRefs>

</xml_diff>

<commit_message>
Wrote JAGS Bayesian Analysis notebook
Wrote JAGS analysis into a notebook format for exporting as html/pdf. Needs to be run (this will take a couple of days because JAGS takes time) and likely debugged.
</commit_message>
<xml_diff>
--- a/Manuscript/Ch 5. Paka Growth V4.4.docx
+++ b/Manuscript/Ch 5. Paka Growth V4.4.docx
@@ -34331,7 +34331,6 @@
           <w:szCs w:val="24"/>
         </w:rPr>
       </w:pPr>
-      <w:bookmarkStart w:id="323" w:name="_GoBack"/>
       <w:r>
         <w:rPr>
           <w:rFonts w:ascii="Times New Roman" w:hAnsi="Times New Roman" w:cs="Times New Roman"/>
@@ -34382,7 +34381,6 @@
           </wp:inline>
         </w:drawing>
       </w:r>
-      <w:bookmarkEnd w:id="323"/>
       <w:r>
         <w:rPr>
           <w:rFonts w:ascii="Times New Roman" w:hAnsi="Times New Roman" w:cs="Times New Roman"/>
@@ -34558,19 +34556,19 @@
           <w:szCs w:val="24"/>
         </w:rPr>
       </w:pPr>
-      <w:commentRangeStart w:id="324"/>
+      <w:commentRangeStart w:id="323"/>
       <w:r>
         <w:rPr>
           <w:rStyle w:val="CommentReference"/>
         </w:rPr>
-        <w:commentReference w:id="325"/>
-      </w:r>
-      <w:commentRangeEnd w:id="324"/>
+        <w:commentReference w:id="324"/>
+      </w:r>
+      <w:commentRangeEnd w:id="323"/>
       <w:r>
         <w:rPr>
           <w:rStyle w:val="CommentReference"/>
         </w:rPr>
-        <w:commentReference w:id="324"/>
+        <w:commentReference w:id="323"/>
       </w:r>
     </w:p>
     <w:p>
@@ -34579,10 +34577,10 @@
           <w:noProof/>
         </w:rPr>
         <w:drawing>
-          <wp:inline distT="0" distB="0" distL="0" distR="0" wp14:anchorId="69D3359C" wp14:editId="6640B20C">
+          <wp:inline distT="0" distB="0" distL="0" distR="0" wp14:anchorId="352E0A15" wp14:editId="7F725278">
             <wp:extent cx="5943600" cy="4592955"/>
             <wp:effectExtent l="0" t="0" r="0" b="0"/>
-            <wp:docPr id="4" name="Picture 4"/>
+            <wp:docPr id="8" name="Picture 8"/>
             <wp:cNvGraphicFramePr>
               <a:graphicFrameLocks xmlns:a="http://schemas.openxmlformats.org/drawingml/2006/main" noChangeAspect="1"/>
             </wp:cNvGraphicFramePr>
@@ -34590,7 +34588,7 @@
               <a:graphicData uri="http://schemas.openxmlformats.org/drawingml/2006/picture">
                 <pic:pic xmlns:pic="http://schemas.openxmlformats.org/drawingml/2006/picture">
                   <pic:nvPicPr>
-                    <pic:cNvPr id="4" name="Figure 5 - VBGF Plots for Bayesian and MLE models.pdf"/>
+                    <pic:cNvPr id="8" name="Figure 4 - VBGF Plots for Bayesian and MLE models.pdf"/>
                     <pic:cNvPicPr/>
                   </pic:nvPicPr>
                   <pic:blipFill>
@@ -34620,6 +34618,8 @@
           </wp:inline>
         </w:drawing>
       </w:r>
+      <w:bookmarkStart w:id="325" w:name="_GoBack"/>
+      <w:bookmarkEnd w:id="325"/>
     </w:p>
     <w:sectPr>
       <w:pgSz w:w="12240" w:h="15840"/>
@@ -35678,7 +35678,7 @@
       </w:r>
     </w:p>
   </w:comment>
-  <w:comment w:id="325" w:author="ecf" w:date="2018-12-04T10:09:00Z" w:initials="e">
+  <w:comment w:id="324" w:author="ecf" w:date="2018-12-04T10:09:00Z" w:initials="e">
     <w:p>
       <w:pPr>
         <w:pStyle w:val="CommentText"/>
@@ -35694,7 +35694,7 @@
       </w:r>
     </w:p>
   </w:comment>
-  <w:comment w:id="324" w:author="Stephen Scherrer [2]" w:date="2019-02-23T12:06:00Z" w:initials="SS">
+  <w:comment w:id="323" w:author="Stephen Scherrer [2]" w:date="2019-02-23T12:06:00Z" w:initials="SS">
     <w:p>
       <w:pPr>
         <w:pStyle w:val="CommentText"/>
@@ -37383,7 +37383,7 @@
 </file>
 
 <file path=customXml/itemProps1.xml><?xml version="1.0" encoding="utf-8"?>
-<ds:datastoreItem xmlns:ds="http://schemas.openxmlformats.org/officeDocument/2006/customXml" ds:itemID="{418222CA-C4FF-6445-8513-72008ADF9204}">
+<ds:datastoreItem xmlns:ds="http://schemas.openxmlformats.org/officeDocument/2006/customXml" ds:itemID="{7B16DFB2-E457-274B-9BE3-CF1CDBA3D619}">
   <ds:schemaRefs>
     <ds:schemaRef ds:uri="http://schemas.openxmlformats.org/officeDocument/2006/bibliography"/>
   </ds:schemaRefs>

</xml_diff>